<commit_message>
Lab report for battery level sensor
</commit_message>
<xml_diff>
--- a/lab_1/ECE 298 S2021 Lab 1 - Template.docx
+++ b/lab_1/ECE 298 S2021 Lab 1 - Template.docx
@@ -156,21 +156,8 @@
               <w:t>Team Member 2</w:t>
             </w:r>
             <w:r>
-              <w:t xml:space="preserve">        </w:t>
+              <w:t xml:space="preserve">        Anweshi Avadya</w:t>
             </w:r>
-            <w:proofErr w:type="spellStart"/>
-            <w:r>
-              <w:t>Anweshi</w:t>
-            </w:r>
-            <w:proofErr w:type="spellEnd"/>
-            <w:r>
-              <w:t xml:space="preserve"> </w:t>
-            </w:r>
-            <w:proofErr w:type="spellStart"/>
-            <w:r>
-              <w:t>Avadya</w:t>
-            </w:r>
-            <w:proofErr w:type="spellEnd"/>
           </w:p>
         </w:tc>
         <w:tc>
@@ -489,9 +476,50 @@
     </w:p>
     <w:p>
       <w:pPr>
+        <w:rPr>
+          <w:b/>
+          <w:bCs/>
+        </w:rPr>
+      </w:pPr>
+      <w:r>
+        <w:rPr>
+          <w:b/>
+          <w:bCs/>
+        </w:rPr>
+        <w:t>Battery-Level Sensor</w:t>
+      </w:r>
+    </w:p>
+    <w:p>
+      <w:r>
+        <w:t xml:space="preserve">A circuit will be connected to the external battery to measure its voltage level over time. </w:t>
+      </w:r>
+    </w:p>
+    <w:p>
+      <w:pPr>
+        <w:rPr>
+          <w:b/>
+          <w:bCs/>
+        </w:rPr>
+      </w:pPr>
+      <w:r>
+        <w:rPr>
+          <w:b/>
+          <w:bCs/>
+        </w:rPr>
+        <w:t>Batter-Level Sensor Connection</w:t>
+      </w:r>
+    </w:p>
+    <w:p>
+      <w:r>
+        <w:t>The circuit that will sense the battery level, whose maximum possible value is assumed to be 20 V, will be connected to the ADC peripheral device of the MCU. The voltage of the battery will be sent through a buffer, which will then be connected to a voltage divider whose output range (for an input range of 0-20 V) is 0-3.3 V, the maximum voltage of the ADC.</w:t>
+      </w:r>
+    </w:p>
+    <w:p>
+      <w:pPr>
         <w:pStyle w:val="Heading2"/>
       </w:pPr>
       <w:r>
+        <w:lastRenderedPageBreak/>
         <w:t xml:space="preserve">Project MCU Internal </w:t>
       </w:r>
       <w:r>
@@ -512,6 +540,7 @@
       </w:pPr>
       <w:r>
         <w:rPr>
+          <w:noProof/>
           <w:lang w:val="en-US"/>
         </w:rPr>
         <w:drawing>
@@ -612,7 +641,6 @@
     </w:p>
     <w:p>
       <w:r>
-        <w:lastRenderedPageBreak/>
         <w:t>To control the device, a voltage source will be connected to the P1A pin only (explained below). This voltage source will be an analogue output pin from the MCU (check if this is allowed!!).</w:t>
       </w:r>
     </w:p>
@@ -624,6 +652,7 @@
     <w:p>
       <w:r>
         <w:rPr>
+          <w:noProof/>
           <w:lang w:val="en-US"/>
         </w:rPr>
         <w:drawing>
@@ -680,30 +709,18 @@
         <w:t>0</w:t>
       </w:r>
       <w:r>
-        <w:t xml:space="preserve"> mA. The output </w:t>
-      </w:r>
-      <w:proofErr w:type="gramStart"/>
-      <w:r>
-        <w:t>B[</w:t>
-      </w:r>
-      <w:proofErr w:type="gramEnd"/>
-      <w:r>
-        <w:t xml:space="preserve">1..3] pins are connected to an oscilloscope to monitor the output of the motor. It is seen that the rotation speed (in RPM) of the motor is directly proportional to the voltage supplied, where, at 1 V, the motor’s rotation speed is 16.66 RPM. </w:t>
-      </w:r>
-      <w:r>
-        <w:t xml:space="preserve">The current drawn is similarly proportional to the rotation speed, drawing 200 mA/16.66 RPM = 12 mA/RPM. Below is an oscilloscope capture of the output of the </w:t>
-      </w:r>
-      <w:proofErr w:type="gramStart"/>
-      <w:r>
-        <w:t>B[</w:t>
-      </w:r>
-      <w:proofErr w:type="gramEnd"/>
-      <w:r>
-        <w:t>1..3] pins for the same schematic:</w:t>
-      </w:r>
-    </w:p>
-    <w:p>
-      <w:r>
+        <w:t xml:space="preserve"> mA. The output B[1..3] pins are connected to an oscilloscope to monitor the output of the motor. It is seen that the rotation speed (in RPM) of the motor is directly proportional to the voltage supplied, where, at 1 V, the motor’s rotation speed is 16.66 RPM. </w:t>
+      </w:r>
+      <w:r>
+        <w:t>The current drawn is similarly proportional to the rotation speed, drawing 200 mA/16.66 RPM = 12 mA/RPM. Below is an oscilloscope capture of the output of the B[1..3] pins for the same schematic:</w:t>
+      </w:r>
+    </w:p>
+    <w:p>
+      <w:r>
+        <w:rPr>
+          <w:noProof/>
+        </w:rPr>
+        <w:lastRenderedPageBreak/>
         <w:drawing>
           <wp:inline distT="0" distB="0" distL="0" distR="0" wp14:anchorId="39274D31" wp14:editId="3ABFE628">
             <wp:extent cx="6362250" cy="3901440"/>
@@ -749,7 +766,6 @@
         <w:t>e output of the motor is a square wave from 0-5 V with a period of 3.63 s at 1 V input. This period is inversely proportional to the rotation speed. The duty cycle of the square wave is 50%.</w:t>
       </w:r>
     </w:p>
-    <w:p/>
     <w:p>
       <w:r>
         <w:t>When the same power supply is connected to P1 and P2, the rotation speed, and current drawn, doubles. Likewise, when all three pins are connected to power, the rotation speed, and current drawn triples:</w:t>
@@ -758,6 +774,7 @@
     <w:p>
       <w:r>
         <w:rPr>
+          <w:noProof/>
           <w:lang w:val="en-US"/>
         </w:rPr>
         <w:drawing>
@@ -801,6 +818,7 @@
       </w:r>
       <w:r>
         <w:rPr>
+          <w:noProof/>
           <w:lang w:val="en-US"/>
         </w:rPr>
         <w:drawing>
@@ -845,7 +863,301 @@
         <w:pStyle w:val="Heading2"/>
       </w:pPr>
       <w:r>
-        <w:t>Device 2 – PART_NUMBER</w:t>
+        <w:t xml:space="preserve">Device 2 – </w:t>
+      </w:r>
+      <w:r>
+        <w:t>Battery-Level Sensor</w:t>
+      </w:r>
+    </w:p>
+    <w:p>
+      <w:r>
+        <w:t xml:space="preserve">The battery-level sensor circuit is designed to output a voltage between 0-3.3 V given an input range of 0-20 V, which is the assumed maximum voltage of an external battery for this application. </w:t>
+      </w:r>
+    </w:p>
+    <w:p>
+      <w:r>
+        <w:t xml:space="preserve">The output of this circuit will feed into the ADC peripheral of the STMicro…, which will be converted to a digital signal that the firmware of the MCU can read. Depending on the battery level, the MCU will determine which LEDs (indicating battery percentage) will be turned on. </w:t>
+      </w:r>
+    </w:p>
+    <w:p>
+      <w:r>
+        <w:t>A schematic for the battery-level sensor is shown below:</w:t>
+      </w:r>
+    </w:p>
+    <w:p>
+      <w:r>
+        <w:rPr>
+          <w:lang w:val="en-US"/>
+        </w:rPr>
+        <w:lastRenderedPageBreak/>
+        <w:drawing>
+          <wp:inline distT="0" distB="0" distL="0" distR="0" wp14:anchorId="45D8242E" wp14:editId="0FF0CC56">
+            <wp:extent cx="4877223" cy="3223539"/>
+            <wp:effectExtent l="0" t="0" r="0" b="0"/>
+            <wp:docPr id="2" name="Picture 2"/>
+            <wp:cNvGraphicFramePr>
+              <a:graphicFrameLocks xmlns:a="http://schemas.openxmlformats.org/drawingml/2006/main" noChangeAspect="1"/>
+            </wp:cNvGraphicFramePr>
+            <a:graphic xmlns:a="http://schemas.openxmlformats.org/drawingml/2006/main">
+              <a:graphicData uri="http://schemas.openxmlformats.org/drawingml/2006/picture">
+                <pic:pic xmlns:pic="http://schemas.openxmlformats.org/drawingml/2006/picture">
+                  <pic:nvPicPr>
+                    <pic:cNvPr id="1" name=""/>
+                    <pic:cNvPicPr/>
+                  </pic:nvPicPr>
+                  <pic:blipFill>
+                    <a:blip r:embed="rId13"/>
+                    <a:stretch>
+                      <a:fillRect/>
+                    </a:stretch>
+                  </pic:blipFill>
+                  <pic:spPr>
+                    <a:xfrm>
+                      <a:off x="0" y="0"/>
+                      <a:ext cx="4877223" cy="3223539"/>
+                    </a:xfrm>
+                    <a:prstGeom prst="rect">
+                      <a:avLst/>
+                    </a:prstGeom>
+                  </pic:spPr>
+                </pic:pic>
+              </a:graphicData>
+            </a:graphic>
+          </wp:inline>
+        </w:drawing>
+      </w:r>
+    </w:p>
+    <w:p>
+      <w:r>
+        <w:t xml:space="preserve">The battery is modelled by a large capacitor – CBAT – whose initial voltage is set to 15 V. The battery voltage is sent through a buffer to isolate the signal from the rest of the circuit (RL, representing the circuit load), which is the input of a voltage divider providing the correct maximum output rated for the MCU’s ADC. VADC will feed into the ADC of the MCU in the final implementation. </w:t>
+      </w:r>
+    </w:p>
+    <w:p>
+      <w:pPr>
+        <w:rPr>
+          <w:rFonts w:eastAsiaTheme="minorEastAsia"/>
+        </w:rPr>
+      </w:pPr>
+      <w:r>
+        <w:t xml:space="preserve">Due to the modelling of the external circuit as a large circuit, the battery’s voltage will drop exponentially over time (since the current drawn by the op-amp buffer is negligible). The lifetime of this battery is </w:t>
+      </w:r>
+      <m:oMath>
+        <m:r>
+          <w:rPr>
+            <w:rFonts w:ascii="Cambria Math" w:hAnsi="Cambria Math"/>
+          </w:rPr>
+          <m:t>τ=</m:t>
+        </m:r>
+        <m:sSub>
+          <m:sSubPr>
+            <m:ctrlPr>
+              <w:rPr>
+                <w:rFonts w:ascii="Cambria Math" w:hAnsi="Cambria Math"/>
+                <w:i/>
+              </w:rPr>
+            </m:ctrlPr>
+          </m:sSubPr>
+          <m:e>
+            <m:r>
+              <w:rPr>
+                <w:rFonts w:ascii="Cambria Math" w:hAnsi="Cambria Math"/>
+              </w:rPr>
+              <m:t>R</m:t>
+            </m:r>
+          </m:e>
+          <m:sub>
+            <m:r>
+              <w:rPr>
+                <w:rFonts w:ascii="Cambria Math" w:hAnsi="Cambria Math"/>
+              </w:rPr>
+              <m:t>L</m:t>
+            </m:r>
+          </m:sub>
+        </m:sSub>
+        <m:sSub>
+          <m:sSubPr>
+            <m:ctrlPr>
+              <w:rPr>
+                <w:rFonts w:ascii="Cambria Math" w:hAnsi="Cambria Math"/>
+                <w:i/>
+              </w:rPr>
+            </m:ctrlPr>
+          </m:sSubPr>
+          <m:e>
+            <m:r>
+              <w:rPr>
+                <w:rFonts w:ascii="Cambria Math" w:hAnsi="Cambria Math"/>
+              </w:rPr>
+              <m:t>C</m:t>
+            </m:r>
+          </m:e>
+          <m:sub>
+            <m:r>
+              <w:rPr>
+                <w:rFonts w:ascii="Cambria Math" w:hAnsi="Cambria Math"/>
+              </w:rPr>
+              <m:t>BAT</m:t>
+            </m:r>
+          </m:sub>
+        </m:sSub>
+        <m:r>
+          <w:rPr>
+            <w:rFonts w:ascii="Cambria Math" w:hAnsi="Cambria Math"/>
+          </w:rPr>
+          <m:t xml:space="preserve">= </m:t>
+        </m:r>
+        <m:sSup>
+          <m:sSupPr>
+            <m:ctrlPr>
+              <w:rPr>
+                <w:rFonts w:ascii="Cambria Math" w:hAnsi="Cambria Math"/>
+                <w:i/>
+              </w:rPr>
+            </m:ctrlPr>
+          </m:sSupPr>
+          <m:e>
+            <m:r>
+              <w:rPr>
+                <w:rFonts w:ascii="Cambria Math" w:hAnsi="Cambria Math"/>
+              </w:rPr>
+              <m:t>10</m:t>
+            </m:r>
+          </m:e>
+          <m:sup>
+            <m:r>
+              <w:rPr>
+                <w:rFonts w:ascii="Cambria Math" w:hAnsi="Cambria Math"/>
+              </w:rPr>
+              <m:t>7</m:t>
+            </m:r>
+          </m:sup>
+        </m:sSup>
+        <m:sSup>
+          <m:sSupPr>
+            <m:ctrlPr>
+              <w:rPr>
+                <w:rFonts w:ascii="Cambria Math" w:hAnsi="Cambria Math"/>
+                <w:i/>
+              </w:rPr>
+            </m:ctrlPr>
+          </m:sSupPr>
+          <m:e>
+            <m:r>
+              <w:rPr>
+                <w:rFonts w:ascii="Cambria Math" w:hAnsi="Cambria Math"/>
+              </w:rPr>
+              <m:t>10</m:t>
+            </m:r>
+          </m:e>
+          <m:sup>
+            <m:r>
+              <w:rPr>
+                <w:rFonts w:ascii="Cambria Math" w:hAnsi="Cambria Math"/>
+              </w:rPr>
+              <m:t>-3</m:t>
+            </m:r>
+          </m:sup>
+        </m:sSup>
+        <m:r>
+          <w:rPr>
+            <w:rFonts w:ascii="Cambria Math" w:hAnsi="Cambria Math"/>
+          </w:rPr>
+          <m:t xml:space="preserve">=10 000 s≈2.78 </m:t>
+        </m:r>
+        <m:r>
+          <w:rPr>
+            <w:rFonts w:ascii="Cambria Math" w:hAnsi="Cambria Math"/>
+          </w:rPr>
+          <m:t xml:space="preserve">h= 2 </m:t>
+        </m:r>
+        <m:r>
+          <w:rPr>
+            <w:rFonts w:ascii="Cambria Math" w:hAnsi="Cambria Math"/>
+          </w:rPr>
+          <m:t xml:space="preserve">h </m:t>
+        </m:r>
+        <m:r>
+          <w:rPr>
+            <w:rFonts w:ascii="Cambria Math" w:hAnsi="Cambria Math"/>
+          </w:rPr>
+          <m:t>46 m</m:t>
+        </m:r>
+      </m:oMath>
+      <w:r>
+        <w:rPr>
+          <w:rFonts w:eastAsiaTheme="minorEastAsia"/>
+        </w:rPr>
+        <w:t xml:space="preserve"> (rounded down). This is shown below in the time-domain voltage and current of VADC, Bat 1, I1, I2:</w:t>
+      </w:r>
+    </w:p>
+    <w:p>
+      <w:r>
+        <w:rPr>
+          <w:lang w:val="en-US"/>
+        </w:rPr>
+        <w:drawing>
+          <wp:inline distT="0" distB="0" distL="0" distR="0" wp14:anchorId="4E49BECF" wp14:editId="17DBC1CD">
+            <wp:extent cx="6438235" cy="2049780"/>
+            <wp:effectExtent l="0" t="0" r="1270" b="7620"/>
+            <wp:docPr id="3" name="Picture 3"/>
+            <wp:cNvGraphicFramePr>
+              <a:graphicFrameLocks xmlns:a="http://schemas.openxmlformats.org/drawingml/2006/main" noChangeAspect="1"/>
+            </wp:cNvGraphicFramePr>
+            <a:graphic xmlns:a="http://schemas.openxmlformats.org/drawingml/2006/main">
+              <a:graphicData uri="http://schemas.openxmlformats.org/drawingml/2006/picture">
+                <pic:pic xmlns:pic="http://schemas.openxmlformats.org/drawingml/2006/picture">
+                  <pic:nvPicPr>
+                    <pic:cNvPr id="1" name=""/>
+                    <pic:cNvPicPr/>
+                  </pic:nvPicPr>
+                  <pic:blipFill>
+                    <a:blip r:embed="rId14"/>
+                    <a:stretch>
+                      <a:fillRect/>
+                    </a:stretch>
+                  </pic:blipFill>
+                  <pic:spPr>
+                    <a:xfrm>
+                      <a:off x="0" y="0"/>
+                      <a:ext cx="6442973" cy="2051289"/>
+                    </a:xfrm>
+                    <a:prstGeom prst="rect">
+                      <a:avLst/>
+                    </a:prstGeom>
+                  </pic:spPr>
+                </pic:pic>
+              </a:graphicData>
+            </a:graphic>
+          </wp:inline>
+        </w:drawing>
+      </w:r>
+    </w:p>
+    <w:p>
+      <w:r>
+        <w:t xml:space="preserve">As shown the battery, in this configuration, retains at least 50% of its charge for </w:t>
+      </w:r>
+      <w:r>
+        <w:t xml:space="preserve">5.6k s = 1.5 h, which is exponentially decrease with the lifetime as stated above. The current drawn from the battery is negligible, and the current drawn in the voltage divider circuit is of the order of uA, which is also satisfactory. In this example the initial voltage read by the ADC would be 2.5 V – indicating to the MCU the battery is at 15 V charge. </w:t>
+      </w:r>
+    </w:p>
+    <w:p>
+      <w:pPr>
+        <w:pStyle w:val="Heading1"/>
+      </w:pPr>
+      <w:r>
+        <w:t>Part</w:t>
+      </w:r>
+      <w:r>
+        <w:t xml:space="preserve"> </w:t>
+      </w:r>
+      <w:r>
+        <w:t>4</w:t>
+      </w:r>
+      <w:r>
+        <w:t xml:space="preserve"> –</w:t>
+      </w:r>
+      <w:r>
+        <w:t xml:space="preserve"> System-Level Design</w:t>
       </w:r>
     </w:p>
     <w:p>
@@ -853,36 +1165,11 @@
         <w:t>{Details}</w:t>
       </w:r>
     </w:p>
-    <w:p>
-      <w:pPr>
-        <w:pStyle w:val="Heading1"/>
-      </w:pPr>
-      <w:r>
-        <w:t>Part</w:t>
-      </w:r>
-      <w:r>
-        <w:t xml:space="preserve"> </w:t>
-      </w:r>
-      <w:r>
-        <w:t>4</w:t>
-      </w:r>
-      <w:r>
-        <w:t xml:space="preserve"> –</w:t>
-      </w:r>
-      <w:r>
-        <w:t xml:space="preserve"> System-Level Design</w:t>
-      </w:r>
-    </w:p>
-    <w:p>
-      <w:r>
-        <w:t>{Details}</w:t>
-      </w:r>
-    </w:p>
     <w:sectPr>
-      <w:headerReference w:type="default" r:id="rId13"/>
-      <w:footerReference w:type="even" r:id="rId14"/>
-      <w:footerReference w:type="default" r:id="rId15"/>
-      <w:footerReference w:type="first" r:id="rId16"/>
+      <w:headerReference w:type="default" r:id="rId15"/>
+      <w:footerReference w:type="even" r:id="rId16"/>
+      <w:footerReference w:type="default" r:id="rId17"/>
+      <w:footerReference w:type="first" r:id="rId18"/>
       <w:type w:val="continuous"/>
       <w:pgSz w:w="12240" w:h="15840" w:code="1"/>
       <w:pgMar w:top="964" w:right="1134" w:bottom="964" w:left="1134" w:header="720" w:footer="720" w:gutter="0"/>
@@ -3686,6 +3973,13 @@
     <w:pitch w:val="variable"/>
     <w:sig w:usb0="E4002EFF" w:usb1="C000E47F" w:usb2="00000009" w:usb3="00000000" w:csb0="000001FF" w:csb1="00000000"/>
   </w:font>
+  <w:font w:name="Cambria Math">
+    <w:panose1 w:val="02040503050406030204"/>
+    <w:charset w:val="00"/>
+    <w:family w:val="roman"/>
+    <w:pitch w:val="variable"/>
+    <w:sig w:usb0="E00006FF" w:usb1="420024FF" w:usb2="02000000" w:usb3="00000000" w:csb0="0000019F" w:csb1="00000000"/>
+  </w:font>
 </w:fonts>
 </file>
 
@@ -3725,6 +4019,7 @@
     <w:rsid w:val="00974099"/>
     <w:rsid w:val="00980A7D"/>
     <w:rsid w:val="009B1A1F"/>
+    <w:rsid w:val="00A45D14"/>
     <w:rsid w:val="00AA29AD"/>
     <w:rsid w:val="00AB1E5E"/>
     <w:rsid w:val="00AB20BA"/>
@@ -3738,6 +4033,7 @@
     <w:rsid w:val="00E5563E"/>
     <w:rsid w:val="00E60FBD"/>
     <w:rsid w:val="00ED4FC2"/>
+    <w:rsid w:val="00F461B5"/>
     <w:rsid w:val="00FE7079"/>
   </w:rsids>
   <m:mathPr>
@@ -4192,7 +4488,7 @@
     <w:basedOn w:val="DefaultParagraphFont"/>
     <w:uiPriority w:val="99"/>
     <w:semiHidden/>
-    <w:rsid w:val="00586453"/>
+    <w:rsid w:val="00A45D14"/>
     <w:rPr>
       <w:color w:val="808080"/>
     </w:rPr>

</xml_diff>

<commit_message>
writeup for reverse motor direction
</commit_message>
<xml_diff>
--- a/lab_1/ECE 298 S2021 Lab 1 - Template.docx
+++ b/lab_1/ECE 298 S2021 Lab 1 - Template.docx
@@ -156,8 +156,21 @@
               <w:t>Team Member 2</w:t>
             </w:r>
             <w:r>
-              <w:t xml:space="preserve">        Anweshi Avadya</w:t>
+              <w:t xml:space="preserve">        </w:t>
             </w:r>
+            <w:proofErr w:type="spellStart"/>
+            <w:r>
+              <w:t>Anweshi</w:t>
+            </w:r>
+            <w:proofErr w:type="spellEnd"/>
+            <w:r>
+              <w:t xml:space="preserve"> </w:t>
+            </w:r>
+            <w:proofErr w:type="spellStart"/>
+            <w:r>
+              <w:t>Avadya</w:t>
+            </w:r>
+            <w:proofErr w:type="spellEnd"/>
           </w:p>
         </w:tc>
         <w:tc>
@@ -709,10 +722,26 @@
         <w:t>0</w:t>
       </w:r>
       <w:r>
-        <w:t xml:space="preserve"> mA. The output B[1..3] pins are connected to an oscilloscope to monitor the output of the motor. It is seen that the rotation speed (in RPM) of the motor is directly proportional to the voltage supplied, where, at 1 V, the motor’s rotation speed is 16.66 RPM. </w:t>
-      </w:r>
-      <w:r>
-        <w:t>The current drawn is similarly proportional to the rotation speed, drawing 200 mA/16.66 RPM = 12 mA/RPM. Below is an oscilloscope capture of the output of the B[1..3] pins for the same schematic:</w:t>
+        <w:t xml:space="preserve"> mA. The output </w:t>
+      </w:r>
+      <w:proofErr w:type="gramStart"/>
+      <w:r>
+        <w:t>B[</w:t>
+      </w:r>
+      <w:proofErr w:type="gramEnd"/>
+      <w:r>
+        <w:t xml:space="preserve">1..3] pins are connected to an oscilloscope to monitor the output of the motor. It is seen that the rotation speed (in RPM) of the motor is directly proportional to the voltage supplied, where, at 1 V, the motor’s rotation speed is 16.66 RPM. </w:t>
+      </w:r>
+      <w:r>
+        <w:t xml:space="preserve">The current drawn is similarly proportional to the rotation speed, drawing 200 mA/16.66 RPM = 12 mA/RPM. Below is an oscilloscope capture of the output of the </w:t>
+      </w:r>
+      <w:proofErr w:type="gramStart"/>
+      <w:r>
+        <w:t>B[</w:t>
+      </w:r>
+      <w:proofErr w:type="gramEnd"/>
+      <w:r>
+        <w:t>1..3] pins for the same schematic:</w:t>
       </w:r>
     </w:p>
     <w:p>
@@ -768,6 +797,102 @@
     </w:p>
     <w:p>
       <w:r>
+        <w:t>We see that, in the same way, the motor will rotate in the opposite direction with the same magnitude of RPM if a negative voltage is applied:</w:t>
+      </w:r>
+    </w:p>
+    <w:p>
+      <w:r>
+        <w:rPr>
+          <w:noProof/>
+        </w:rPr>
+        <w:drawing>
+          <wp:inline distT="0" distB="0" distL="0" distR="0" wp14:anchorId="6663D1C6" wp14:editId="1E73850E">
+            <wp:extent cx="3569970" cy="1698625"/>
+            <wp:effectExtent l="0" t="0" r="0" b="0"/>
+            <wp:docPr id="5" name="Picture 5"/>
+            <wp:cNvGraphicFramePr/>
+            <a:graphic xmlns:a="http://schemas.openxmlformats.org/drawingml/2006/main">
+              <a:graphicData uri="http://schemas.openxmlformats.org/drawingml/2006/picture">
+                <pic:pic xmlns:pic="http://schemas.openxmlformats.org/drawingml/2006/picture">
+                  <pic:nvPicPr>
+                    <pic:cNvPr id="5" name="Picture 5"/>
+                    <pic:cNvPicPr/>
+                  </pic:nvPicPr>
+                  <pic:blipFill>
+                    <a:blip r:embed="rId11"/>
+                    <a:stretch>
+                      <a:fillRect/>
+                    </a:stretch>
+                  </pic:blipFill>
+                  <pic:spPr>
+                    <a:xfrm>
+                      <a:off x="0" y="0"/>
+                      <a:ext cx="3569970" cy="1698625"/>
+                    </a:xfrm>
+                    <a:prstGeom prst="rect">
+                      <a:avLst/>
+                    </a:prstGeom>
+                  </pic:spPr>
+                </pic:pic>
+              </a:graphicData>
+            </a:graphic>
+          </wp:inline>
+        </w:drawing>
+      </w:r>
+    </w:p>
+    <w:p>
+      <w:r>
+        <w:t>Likewise, the output corresponding to the speed of the motor looks like:</w:t>
+      </w:r>
+    </w:p>
+    <w:p>
+      <w:r>
+        <w:rPr>
+          <w:noProof/>
+        </w:rPr>
+        <w:lastRenderedPageBreak/>
+        <w:drawing>
+          <wp:inline distT="0" distB="0" distL="0" distR="0" wp14:anchorId="41A9178C" wp14:editId="663439E5">
+            <wp:extent cx="6172200" cy="3864428"/>
+            <wp:effectExtent l="0" t="0" r="0" b="3175"/>
+            <wp:docPr id="6" name="Picture 6"/>
+            <wp:cNvGraphicFramePr/>
+            <a:graphic xmlns:a="http://schemas.openxmlformats.org/drawingml/2006/main">
+              <a:graphicData uri="http://schemas.openxmlformats.org/drawingml/2006/picture">
+                <pic:pic xmlns:pic="http://schemas.openxmlformats.org/drawingml/2006/picture">
+                  <pic:nvPicPr>
+                    <pic:cNvPr id="6" name="Picture 6"/>
+                    <pic:cNvPicPr/>
+                  </pic:nvPicPr>
+                  <pic:blipFill>
+                    <a:blip r:embed="rId12"/>
+                    <a:stretch>
+                      <a:fillRect/>
+                    </a:stretch>
+                  </pic:blipFill>
+                  <pic:spPr>
+                    <a:xfrm>
+                      <a:off x="0" y="0"/>
+                      <a:ext cx="6197192" cy="3880076"/>
+                    </a:xfrm>
+                    <a:prstGeom prst="rect">
+                      <a:avLst/>
+                    </a:prstGeom>
+                  </pic:spPr>
+                </pic:pic>
+              </a:graphicData>
+            </a:graphic>
+          </wp:inline>
+        </w:drawing>
+      </w:r>
+    </w:p>
+    <w:p>
+      <w:r>
+        <w:t xml:space="preserve">Where the rising edge of B1 occurs when B2 is high, and the rising edge of B2 occurs when B3 is also high – the opposite of a positive directed rotation. </w:t>
+      </w:r>
+    </w:p>
+    <w:p>
+      <w:r>
         <w:t>When the same power supply is connected to P1 and P2, the rotation speed, and current drawn, doubles. Likewise, when all three pins are connected to power, the rotation speed, and current drawn triples:</w:t>
       </w:r>
     </w:p>
@@ -793,7 +918,7 @@
                     <pic:cNvPicPr/>
                   </pic:nvPicPr>
                   <pic:blipFill>
-                    <a:blip r:embed="rId11"/>
+                    <a:blip r:embed="rId13"/>
                     <a:stretch>
                       <a:fillRect/>
                     </a:stretch>
@@ -837,7 +962,7 @@
                     <pic:cNvPicPr/>
                   </pic:nvPicPr>
                   <pic:blipFill>
-                    <a:blip r:embed="rId12"/>
+                    <a:blip r:embed="rId14"/>
                     <a:stretch>
                       <a:fillRect/>
                     </a:stretch>
@@ -859,6 +984,11 @@
       </w:r>
     </w:p>
     <w:p>
+      <w:r>
+        <w:t xml:space="preserve">The same is true for negatively applied voltages. </w:t>
+      </w:r>
+    </w:p>
+    <w:p>
       <w:pPr>
         <w:pStyle w:val="Heading2"/>
       </w:pPr>
@@ -876,7 +1006,15 @@
     </w:p>
     <w:p>
       <w:r>
-        <w:t xml:space="preserve">The output of this circuit will feed into the ADC peripheral of the STMicro…, which will be converted to a digital signal that the firmware of the MCU can read. Depending on the battery level, the MCU will determine which LEDs (indicating battery percentage) will be turned on. </w:t>
+        <w:t xml:space="preserve">The output of this circuit will feed into the ADC peripheral of the </w:t>
+      </w:r>
+      <w:proofErr w:type="spellStart"/>
+      <w:r>
+        <w:t>STMicro</w:t>
+      </w:r>
+      <w:proofErr w:type="spellEnd"/>
+      <w:r>
+        <w:t xml:space="preserve">…, which will be converted to a digital signal that the firmware of the MCU can read. Depending on the battery level, the MCU will determine which LEDs (indicating battery percentage) will be turned on. </w:t>
       </w:r>
     </w:p>
     <w:p>
@@ -887,6 +1025,7 @@
     <w:p>
       <w:r>
         <w:rPr>
+          <w:noProof/>
           <w:lang w:val="en-US"/>
         </w:rPr>
         <w:lastRenderedPageBreak/>
@@ -906,7 +1045,7 @@
                     <pic:cNvPicPr/>
                   </pic:nvPicPr>
                   <pic:blipFill>
-                    <a:blip r:embed="rId13"/>
+                    <a:blip r:embed="rId15"/>
                     <a:stretch>
                       <a:fillRect/>
                     </a:stretch>
@@ -1093,6 +1232,7 @@
     <w:p>
       <w:r>
         <w:rPr>
+          <w:noProof/>
           <w:lang w:val="en-US"/>
         </w:rPr>
         <w:drawing>
@@ -1111,7 +1251,7 @@
                     <pic:cNvPicPr/>
                   </pic:nvPicPr>
                   <pic:blipFill>
-                    <a:blip r:embed="rId14"/>
+                    <a:blip r:embed="rId16"/>
                     <a:stretch>
                       <a:fillRect/>
                     </a:stretch>
@@ -1137,7 +1277,38 @@
         <w:t xml:space="preserve">As shown the battery, in this configuration, retains at least 50% of its charge for </w:t>
       </w:r>
       <w:r>
-        <w:t xml:space="preserve">5.6k s = 1.5 h, which is exponentially decrease with the lifetime as stated above. The current drawn from the battery is negligible, and the current drawn in the voltage divider circuit is of the order of uA, which is also satisfactory. In this example the initial voltage read by the ADC would be 2.5 V – indicating to the MCU the battery is at 15 V charge. </w:t>
+        <w:t xml:space="preserve">5.6k s = 1.5 h, which is exponentially decrease with the lifetime as stated above. The current drawn from the battery is negligible, and the current drawn in the voltage divider circuit is of the order of </w:t>
+      </w:r>
+      <w:proofErr w:type="spellStart"/>
+      <w:r>
+        <w:t>uA</w:t>
+      </w:r>
+      <w:proofErr w:type="spellEnd"/>
+      <w:r>
+        <w:t xml:space="preserve">, which is also satisfactory. In this example the initial voltage read by the ADC would be 2.5 V – indicating to the MCU the battery is at 15 V charge. </w:t>
+      </w:r>
+    </w:p>
+    <w:p>
+      <w:pPr>
+        <w:pStyle w:val="Heading2"/>
+      </w:pPr>
+      <w:r>
+        <w:lastRenderedPageBreak/>
+        <w:t xml:space="preserve">Device </w:t>
+      </w:r>
+      <w:r>
+        <w:t>3</w:t>
+      </w:r>
+      <w:r>
+        <w:t xml:space="preserve"> – </w:t>
+      </w:r>
+      <w:r>
+        <w:t>ECE298_DCMOTOR_ENCODER</w:t>
+      </w:r>
+    </w:p>
+    <w:p>
+      <w:r>
+        <w:t>The battery-level sensor circuit is designed to output a voltage between 0-3.3 V given an input range of 0-20 V, which is the assumed maximum voltage of</w:t>
       </w:r>
     </w:p>
     <w:p>
@@ -1166,10 +1337,10 @@
       </w:r>
     </w:p>
     <w:sectPr>
-      <w:headerReference w:type="default" r:id="rId15"/>
-      <w:footerReference w:type="even" r:id="rId16"/>
-      <w:footerReference w:type="default" r:id="rId17"/>
-      <w:footerReference w:type="first" r:id="rId18"/>
+      <w:headerReference w:type="default" r:id="rId17"/>
+      <w:footerReference w:type="even" r:id="rId18"/>
+      <w:footerReference w:type="default" r:id="rId19"/>
+      <w:footerReference w:type="first" r:id="rId20"/>
       <w:type w:val="continuous"/>
       <w:pgSz w:w="12240" w:h="15840" w:code="1"/>
       <w:pgMar w:top="964" w:right="1134" w:bottom="964" w:left="1134" w:header="720" w:footer="720" w:gutter="0"/>
@@ -4010,6 +4181,7 @@
     <w:rsid w:val="004171FC"/>
     <w:rsid w:val="00431E0A"/>
     <w:rsid w:val="004874D0"/>
+    <w:rsid w:val="0051436C"/>
     <w:rsid w:val="00586453"/>
     <w:rsid w:val="005B7B9C"/>
     <w:rsid w:val="005C2971"/>

</xml_diff>

<commit_message>
Finished lab 1 report
</commit_message>
<xml_diff>
--- a/lab_1/ECE 298 S2021 Lab 1 - Template.docx
+++ b/lab_1/ECE 298 S2021 Lab 1 - Template.docx
@@ -263,13 +263,7 @@
         <w:contextualSpacing w:val="0"/>
       </w:pPr>
       <w:r>
-        <w:t>The speed and direction of both wheel</w:t>
-      </w:r>
-      <w:r>
-        <w:t>s</w:t>
-      </w:r>
-      <w:r>
-        <w:t xml:space="preserve"> must be controlled by two (2) potentiometers acting as speed and steering inputs. The result of the potentiometer movement must correspond to max/min speeds and max/min turning directions.</w:t>
+        <w:t>The speed and direction of both wheel must be controlled by two (2) potentiometers acting as speed and steering inputs. The result of the potentiometer movement must correspond to max/min speeds and max/min turning directions.</w:t>
       </w:r>
     </w:p>
     <w:p>
@@ -295,7 +289,19 @@
         <w:contextualSpacing w:val="0"/>
       </w:pPr>
       <w:r>
-        <w:t>The controller must also have 2 sets of LEDs that visualize important information to the user. There must be 1 LED that shows that the controller is in run mode while there must be another set of LEDs that depict the battery level.</w:t>
+        <w:t xml:space="preserve">The controller must have 2 sets of LEDs that </w:t>
+      </w:r>
+      <w:r>
+        <w:t>convey</w:t>
+      </w:r>
+      <w:r>
+        <w:t xml:space="preserve"> information to the user. There must be 1 LED that shows that the controller is in run mode while there must be another set of LEDs that </w:t>
+      </w:r>
+      <w:r>
+        <w:t>display</w:t>
+      </w:r>
+      <w:r>
+        <w:t xml:space="preserve"> the battery level.</w:t>
       </w:r>
     </w:p>
     <w:p>
@@ -328,7 +334,19 @@
         <w:contextualSpacing w:val="0"/>
       </w:pPr>
       <w:r>
-        <w:t xml:space="preserve">The ramp-up of the motor controlling the speed of the wheelchair must be pleasing to the user of the wheelchair. </w:t>
+        <w:t>The ramp-up of the motor</w:t>
+      </w:r>
+      <w:r>
+        <w:t xml:space="preserve"> that</w:t>
+      </w:r>
+      <w:r>
+        <w:t xml:space="preserve"> control</w:t>
+      </w:r>
+      <w:r>
+        <w:t>s</w:t>
+      </w:r>
+      <w:r>
+        <w:t xml:space="preserve"> the speed of the wheelchair must be pleasing to the user of the wheelchair. </w:t>
       </w:r>
     </w:p>
     <w:p>
@@ -341,7 +359,25 @@
         <w:contextualSpacing w:val="0"/>
       </w:pPr>
       <w:r>
-        <w:t>The bulkiness of the hardware components of the project must be small enough such that the user will not think it stands out on the wheelchair.</w:t>
+        <w:t xml:space="preserve">The bulkiness of the hardware components of the </w:t>
+      </w:r>
+      <w:r>
+        <w:t>wheelchair controller</w:t>
+      </w:r>
+      <w:r>
+        <w:t xml:space="preserve"> must be small enough such that the user </w:t>
+      </w:r>
+      <w:r>
+        <w:t xml:space="preserve">does not get the impression that </w:t>
+      </w:r>
+      <w:r>
+        <w:t>i</w:t>
+      </w:r>
+      <w:r>
+        <w:t>t looks out of place on th</w:t>
+      </w:r>
+      <w:r>
+        <w:t>e wheelchair.</w:t>
       </w:r>
     </w:p>
     <w:p>
@@ -400,7 +436,19 @@
         <w:spacing w:line="256" w:lineRule="auto"/>
       </w:pPr>
       <w:r>
-        <w:t xml:space="preserve">The wheelchair control system must not be more than 0.5 kg to keep the weight of the wheelchair mostly the same. </w:t>
+        <w:t>The wheelchair control system must not be more than 0.5 kg to keep the weight of the wheelchai</w:t>
+      </w:r>
+      <w:r>
+        <w:t xml:space="preserve">r, </w:t>
+      </w:r>
+      <w:r>
+        <w:t>for all intents and purposes</w:t>
+      </w:r>
+      <w:r>
+        <w:t>, unaltered</w:t>
+      </w:r>
+      <w:r>
+        <w:t xml:space="preserve">. </w:t>
       </w:r>
     </w:p>
     <w:p>
@@ -505,7 +553,7 @@
         <w:rPr>
           <w:highlight w:val="yellow"/>
         </w:rPr>
-        <w:t>10 k</w:t>
+        <w:t>1 k</w:t>
       </w:r>
       <m:oMath>
         <m:r>
@@ -587,19 +635,7 @@
         <w:rPr>
           <w:highlight w:val="yellow"/>
         </w:rPr>
-        <w:t>10</w:t>
-      </w:r>
-      <w:r>
-        <w:rPr>
-          <w:highlight w:val="yellow"/>
-        </w:rPr>
-        <w:t>0</w:t>
-      </w:r>
-      <w:r>
-        <w:rPr>
-          <w:highlight w:val="yellow"/>
-        </w:rPr>
-        <w:t xml:space="preserve"> </w:t>
+        <w:t xml:space="preserve">10 </w:t>
       </w:r>
       <w:r>
         <w:rPr>
@@ -623,21 +659,143 @@
         <w:rPr>
           <w:rFonts w:eastAsiaTheme="minorEastAsia"/>
         </w:rPr>
-        <w:t xml:space="preserve"> to ensure that the minimum sensed voltage of the ADC is 3.3/2 V = 1.65 </w:t>
-      </w:r>
-      <w:proofErr w:type="gramStart"/>
+        <w:t xml:space="preserve"> to ensure that the minimum sensed voltage of the ADC is 3.3 V</w:t>
+      </w:r>
       <w:r>
         <w:rPr>
           <w:rFonts w:eastAsiaTheme="minorEastAsia"/>
         </w:rPr>
-        <w:t>V</w:t>
-      </w:r>
-      <w:proofErr w:type="gramEnd"/>
+        <w:t xml:space="preserve"> </w:t>
+      </w:r>
+      <m:oMath>
+        <m:r>
+          <w:rPr>
+            <w:rFonts w:ascii="Cambria Math" w:eastAsiaTheme="minorEastAsia" w:hAnsi="Cambria Math"/>
+          </w:rPr>
+          <m:t>*</m:t>
+        </m:r>
+        <m:f>
+          <m:fPr>
+            <m:ctrlPr>
+              <w:rPr>
+                <w:rFonts w:ascii="Cambria Math" w:eastAsiaTheme="minorEastAsia" w:hAnsi="Cambria Math"/>
+                <w:i/>
+              </w:rPr>
+            </m:ctrlPr>
+          </m:fPr>
+          <m:num>
+            <m:sSup>
+              <m:sSupPr>
+                <m:ctrlPr>
+                  <w:rPr>
+                    <w:rFonts w:ascii="Cambria Math" w:eastAsiaTheme="minorEastAsia" w:hAnsi="Cambria Math"/>
+                    <w:i/>
+                  </w:rPr>
+                </m:ctrlPr>
+              </m:sSupPr>
+              <m:e>
+                <m:r>
+                  <w:rPr>
+                    <w:rFonts w:ascii="Cambria Math" w:eastAsiaTheme="minorEastAsia" w:hAnsi="Cambria Math"/>
+                  </w:rPr>
+                  <m:t>10</m:t>
+                </m:r>
+              </m:e>
+              <m:sup>
+                <m:r>
+                  <w:rPr>
+                    <w:rFonts w:ascii="Cambria Math" w:eastAsiaTheme="minorEastAsia" w:hAnsi="Cambria Math"/>
+                  </w:rPr>
+                  <m:t>3</m:t>
+                </m:r>
+              </m:sup>
+            </m:sSup>
+          </m:num>
+          <m:den>
+            <m:sSup>
+              <m:sSupPr>
+                <m:ctrlPr>
+                  <w:rPr>
+                    <w:rFonts w:ascii="Cambria Math" w:eastAsiaTheme="minorEastAsia" w:hAnsi="Cambria Math"/>
+                    <w:i/>
+                  </w:rPr>
+                </m:ctrlPr>
+              </m:sSupPr>
+              <m:e>
+                <m:r>
+                  <w:rPr>
+                    <w:rFonts w:ascii="Cambria Math" w:eastAsiaTheme="minorEastAsia" w:hAnsi="Cambria Math"/>
+                  </w:rPr>
+                  <m:t>10</m:t>
+                </m:r>
+              </m:e>
+              <m:sup>
+                <m:r>
+                  <w:rPr>
+                    <w:rFonts w:ascii="Cambria Math" w:eastAsiaTheme="minorEastAsia" w:hAnsi="Cambria Math"/>
+                  </w:rPr>
+                  <m:t>3</m:t>
+                </m:r>
+              </m:sup>
+            </m:sSup>
+            <m:r>
+              <w:rPr>
+                <w:rFonts w:ascii="Cambria Math" w:eastAsiaTheme="minorEastAsia" w:hAnsi="Cambria Math"/>
+              </w:rPr>
+              <m:t>+</m:t>
+            </m:r>
+            <m:sSup>
+              <m:sSupPr>
+                <m:ctrlPr>
+                  <w:rPr>
+                    <w:rFonts w:ascii="Cambria Math" w:eastAsiaTheme="minorEastAsia" w:hAnsi="Cambria Math"/>
+                    <w:i/>
+                  </w:rPr>
+                </m:ctrlPr>
+              </m:sSupPr>
+              <m:e>
+                <m:r>
+                  <w:rPr>
+                    <w:rFonts w:ascii="Cambria Math" w:eastAsiaTheme="minorEastAsia" w:hAnsi="Cambria Math"/>
+                  </w:rPr>
+                  <m:t>10</m:t>
+                </m:r>
+              </m:e>
+              <m:sup>
+                <m:r>
+                  <w:rPr>
+                    <w:rFonts w:ascii="Cambria Math" w:eastAsiaTheme="minorEastAsia" w:hAnsi="Cambria Math"/>
+                  </w:rPr>
+                  <m:t>4</m:t>
+                </m:r>
+              </m:sup>
+            </m:sSup>
+          </m:den>
+        </m:f>
+      </m:oMath>
       <w:r>
         <w:rPr>
           <w:rFonts w:eastAsiaTheme="minorEastAsia"/>
         </w:rPr>
-        <w:t xml:space="preserve"> and the maximum voltage is 3.3 V *</w:t>
+        <w:t xml:space="preserve"> </w:t>
+      </w:r>
+      <w:r>
+        <w:rPr>
+          <w:rFonts w:eastAsiaTheme="minorEastAsia"/>
+        </w:rPr>
+        <w:t xml:space="preserve">= </w:t>
+      </w:r>
+      <w:r>
+        <w:rPr>
+          <w:rFonts w:eastAsiaTheme="minorEastAsia"/>
+        </w:rPr>
+        <w:t>0.1</w:t>
+      </w:r>
+      <w:r>
+        <w:rPr>
+          <w:rFonts w:eastAsiaTheme="minorEastAsia"/>
+        </w:rPr>
+        <w:t xml:space="preserve"> V and the maximum voltage is 3.3 V *</w:t>
       </w:r>
       <m:oMath>
         <m:f>
@@ -749,21 +907,34 @@
         <w:rPr>
           <w:rFonts w:eastAsiaTheme="minorEastAsia"/>
         </w:rPr>
-        <w:t xml:space="preserve"> 3 V. This will correspond respectfully to maximum/minimum speed and maximum left/maximum right turning for speed and steering. To identify </w:t>
-      </w:r>
-      <w:proofErr w:type="gramStart"/>
+        <w:t xml:space="preserve"> 3 V. This will correspond respectfully to maximum/minimum speed and maximum left/maximum right turning for speed and steering. </w:t>
+      </w:r>
       <w:r>
         <w:rPr>
           <w:rFonts w:eastAsiaTheme="minorEastAsia"/>
-        </w:rPr>
-        <w:t>whether or not</w:t>
-      </w:r>
-      <w:proofErr w:type="gramEnd"/>
+          <w:highlight w:val="yellow"/>
+        </w:rPr>
+        <w:t xml:space="preserve">To identify </w:t>
+      </w:r>
       <w:r>
         <w:rPr>
           <w:rFonts w:eastAsiaTheme="minorEastAsia"/>
-        </w:rPr>
-        <w:t xml:space="preserve"> a change in the potentiometer has been made, the potentiometer’s change in input will trigger an interrupt that the MCU will deal with my changing the speed and steering direction of the wheelchair. </w:t>
+          <w:highlight w:val="yellow"/>
+        </w:rPr>
+        <w:t>whether</w:t>
+      </w:r>
+      <w:r>
+        <w:rPr>
+          <w:rFonts w:eastAsiaTheme="minorEastAsia"/>
+          <w:highlight w:val="yellow"/>
+        </w:rPr>
+        <w:t xml:space="preserve"> a change in the potentiometer has been made, the potentiometer’s change in input will trigger an interrupt that the MCU will deal with my changing the speed and steering direction of the wheelchair.</w:t>
+      </w:r>
+      <w:r>
+        <w:rPr>
+          <w:rFonts w:eastAsiaTheme="minorEastAsia"/>
+        </w:rPr>
+        <w:t xml:space="preserve"> </w:t>
       </w:r>
     </w:p>
     <w:p>
@@ -809,14 +980,56 @@
         <w:ind w:left="720"/>
       </w:pPr>
       <w:r>
-        <w:t xml:space="preserve">The circuit that will sense the battery level, whose maximum possible value is assumed to be 20 V, will be connected to the ADC peripheral device of the MCU. The voltage of the battery will be sent through an op-amp buffer to isolate it from the ADC. The output of the voltage buffer will then be connected to a voltage divider whose output range (for an input range of 0-20 V) is 0-3.3 V, the maximum voltage of the ADC. This can be achieved with a </w:t>
+        <w:t xml:space="preserve">The circuit that will sense the battery </w:t>
+      </w:r>
+      <w:r>
+        <w:t>voltage level</w:t>
+      </w:r>
+      <w:r>
+        <w:t xml:space="preserve">, whose maximum possible value is assumed to be 20 V, will be connected to the ADC peripheral device of the MCU. The voltage of the battery will be sent through an op-amp buffer to isolate it from the ADC. The output of the voltage buffer will then be connected to a voltage divider whose output range (for an input range of 0-20 V) is 0-3.3 V, the maximum voltage of the ADC. This can be achieved with a </w:t>
       </w:r>
       <w:r>
         <w:rPr>
           <w:highlight w:val="yellow"/>
         </w:rPr>
-        <w:t>R! and R@ ohm</w:t>
-      </w:r>
+        <w:t>1 M</w:t>
+      </w:r>
+      <m:oMath>
+        <m:r>
+          <m:rPr>
+            <m:sty m:val="p"/>
+          </m:rPr>
+          <w:rPr>
+            <w:rFonts w:ascii="Cambria Math" w:hAnsi="Cambria Math"/>
+            <w:highlight w:val="yellow"/>
+          </w:rPr>
+          <m:t>Ω</m:t>
+        </m:r>
+      </m:oMath>
+      <w:r>
+        <w:rPr>
+          <w:highlight w:val="yellow"/>
+        </w:rPr>
+        <w:t xml:space="preserve"> and </w:t>
+      </w:r>
+      <w:r>
+        <w:rPr>
+          <w:highlight w:val="yellow"/>
+        </w:rPr>
+        <w:t>200 k</w:t>
+      </w:r>
+      <m:oMath>
+        <m:r>
+          <m:rPr>
+            <m:sty m:val="p"/>
+          </m:rPr>
+          <w:rPr>
+            <w:rFonts w:ascii="Cambria Math" w:hAnsi="Cambria Math"/>
+            <w:highlight w:val="yellow"/>
+          </w:rPr>
+          <m:t>Ω</m:t>
+        </m:r>
+      </m:oMath>
       <w:r>
         <w:t xml:space="preserve"> resistor.</w:t>
       </w:r>
@@ -847,21 +1060,55 @@
         <w:rPr>
           <w:rFonts w:eastAsiaTheme="minorEastAsia"/>
         </w:rPr>
-        <w:t>The motor encoder that will be used in this project is also part of the motor. The motor encoder outputs 3 square waves whose frequency is dependant on the speed of rotation. The output labelled ‘IDX’ send a pulse whenever the zero value of the wheel is rotated around (</w:t>
-      </w:r>
-      <w:proofErr w:type="gramStart"/>
+        <w:t xml:space="preserve">The motor encoder that will be used in this project is also part of the </w:t>
+      </w:r>
       <w:r>
         <w:rPr>
           <w:rFonts w:eastAsiaTheme="minorEastAsia"/>
         </w:rPr>
-        <w:t>i.e.</w:t>
-      </w:r>
-      <w:proofErr w:type="gramEnd"/>
+        <w:t xml:space="preserve">DC </w:t>
+      </w:r>
       <w:r>
         <w:rPr>
           <w:rFonts w:eastAsiaTheme="minorEastAsia"/>
         </w:rPr>
-        <w:t xml:space="preserve"> a revolution has occurred). The two outputs labelled ‘Q1’ and ‘Q2’ will determine the angular speed (which can be forwards or backwards) and the absolute angular position.</w:t>
+        <w:t>motor. The motor encoder outputs 3 square waves whose frequency is dependant on the speed of rotation. The output labelled ‘IDX’ send</w:t>
+      </w:r>
+      <w:r>
+        <w:rPr>
+          <w:rFonts w:eastAsiaTheme="minorEastAsia"/>
+        </w:rPr>
+        <w:t>s</w:t>
+      </w:r>
+      <w:r>
+        <w:rPr>
+          <w:rFonts w:eastAsiaTheme="minorEastAsia"/>
+        </w:rPr>
+        <w:t xml:space="preserve"> a pulse whenever the zero value of the wheel is rotated around (</w:t>
+      </w:r>
+      <w:r>
+        <w:rPr>
+          <w:rFonts w:eastAsiaTheme="minorEastAsia"/>
+        </w:rPr>
+        <w:t>i.e.,</w:t>
+      </w:r>
+      <w:r>
+        <w:rPr>
+          <w:rFonts w:eastAsiaTheme="minorEastAsia"/>
+        </w:rPr>
+        <w:t xml:space="preserve"> a revolution has occurred). The two outputs labelled ‘Q1’ and ‘Q2’ will determine the </w:t>
+      </w:r>
+      <w:r>
+        <w:rPr>
+          <w:rFonts w:eastAsiaTheme="minorEastAsia"/>
+        </w:rPr>
+        <w:t xml:space="preserve">direction of the </w:t>
+      </w:r>
+      <w:r>
+        <w:rPr>
+          <w:rFonts w:eastAsiaTheme="minorEastAsia"/>
+        </w:rPr>
+        <w:t>angular speed (which can be forwards or backwards) and the absolute angular position.</w:t>
       </w:r>
     </w:p>
     <w:p>
@@ -918,18 +1165,40 @@
         <w:ind w:left="720"/>
       </w:pPr>
       <w:r>
-        <w:t xml:space="preserve">The switch used in this project will be required as a user input for a couple of different requirements. They will be used as an </w:t>
-      </w:r>
-      <w:proofErr w:type="gramStart"/>
-      <w:r>
-        <w:t>On</w:t>
-      </w:r>
-      <w:proofErr w:type="gramEnd"/>
-      <w:r>
-        <w:t>/Off button and they will also be used to switch the mode of operation between Locked or Run Mode.</w:t>
-      </w:r>
-      <w:r>
-        <w:t xml:space="preserve"> This can be switched for a push button as well, but we will be staying with the switches.</w:t>
+        <w:t>A switch that controls the voltage of a particular wire will be used as</w:t>
+      </w:r>
+      <w:r>
+        <w:t xml:space="preserve"> a user input for </w:t>
+      </w:r>
+      <w:r>
+        <w:t>two specific inputs</w:t>
+      </w:r>
+      <w:r>
+        <w:t xml:space="preserve">. </w:t>
+      </w:r>
+      <w:r>
+        <w:t>One switch</w:t>
+      </w:r>
+      <w:r>
+        <w:t xml:space="preserve"> will be used as an On/Off button </w:t>
+      </w:r>
+      <w:r>
+        <w:t xml:space="preserve">for the system, </w:t>
+      </w:r>
+      <w:r>
+        <w:t xml:space="preserve">and </w:t>
+      </w:r>
+      <w:r>
+        <w:t>the other</w:t>
+      </w:r>
+      <w:r>
+        <w:t xml:space="preserve"> will be used to switch the mode of operation between Locked </w:t>
+      </w:r>
+      <w:r>
+        <w:t>Mode and</w:t>
+      </w:r>
+      <w:r>
+        <w:t xml:space="preserve"> Run Mode.</w:t>
       </w:r>
     </w:p>
     <w:p>
@@ -948,49 +1217,48 @@
       </w:r>
     </w:p>
     <w:p>
-      <w:r>
+      <w:pPr>
+        <w:ind w:left="720"/>
+      </w:pPr>
+      <w:r>
+        <w:lastRenderedPageBreak/>
+        <w:t xml:space="preserve">The output of the switch will be sent as an input to one of the General-purpose I/O (GPIO) pins </w:t>
+      </w:r>
+      <w:r>
+        <w:tab/>
+        <w:t>of the MCU.</w:t>
+      </w:r>
+      <w:r>
+        <w:t xml:space="preserve"> There it will be processed to determine which mode the controller is in. This will be achieved via a interrupt.</w:t>
+      </w:r>
+    </w:p>
+    <w:p>
+      <w:pPr>
+        <w:pStyle w:val="Heading2"/>
+      </w:pPr>
+      <w:r>
+        <w:t>Project Actuators and User Outputs</w:t>
+      </w:r>
+    </w:p>
+    <w:p>
+      <w:pPr>
         <w:rPr>
           <w:b/>
           <w:bCs/>
         </w:rPr>
-        <w:lastRenderedPageBreak/>
-        <w:tab/>
-      </w:r>
-      <w:r>
-        <w:t xml:space="preserve">The output of the switch will be used and sent as an input to one of the General-purpose I/O (GPIO) pins </w:t>
-      </w:r>
-      <w:r>
-        <w:tab/>
-        <w:t>of the MCU.</w:t>
-      </w:r>
-    </w:p>
-    <w:p>
-      <w:pPr>
-        <w:pStyle w:val="Heading2"/>
-      </w:pPr>
-      <w:r>
-        <w:t>Project Actuators and User Outputs</w:t>
-      </w:r>
-    </w:p>
-    <w:p>
-      <w:pPr>
+      </w:pPr>
+      <w:r>
         <w:rPr>
           <w:b/>
           <w:bCs/>
         </w:rPr>
-      </w:pPr>
+        <w:t>Motor</w:t>
+      </w:r>
       <w:r>
         <w:rPr>
           <w:b/>
           <w:bCs/>
         </w:rPr>
-        <w:t>Motor</w:t>
-      </w:r>
-      <w:r>
-        <w:rPr>
-          <w:b/>
-          <w:bCs/>
-        </w:rPr>
         <w:t xml:space="preserve"> + Motor Encoder</w:t>
       </w:r>
     </w:p>
@@ -1002,7 +1270,13 @@
         <w:t>An actuator required for the project is a DC motor that will control the speed of rotation of the wheelchair’s wheels.</w:t>
       </w:r>
       <w:r>
-        <w:t xml:space="preserve"> It is assumed that the number of revolutions of the motor to the number of revolutions of the wheelchair’s wheels is 6:1. Thus, as per the functional requirement, the maximum/minimum rotation speed of the motor must be (if we assume that the wheel is of 0.25 m radius): </w:t>
+        <w:t xml:space="preserve"> It is assumed that the </w:t>
+      </w:r>
+      <w:r>
+        <w:t xml:space="preserve">ratio of the </w:t>
+      </w:r>
+      <w:r>
+        <w:t xml:space="preserve">number of revolutions of the motor to the number of revolutions of the wheelchair’s wheels is 6:1. Thus, as per the functional requirement, the maximum/minimum rotation speed of the motor must be (if we assume that the wheel is of 0.25 m radius): </w:t>
       </w:r>
       <m:oMath>
         <m:sSub>
@@ -1354,7 +1628,21 @@
           <w:rFonts w:eastAsiaTheme="minorEastAsia"/>
           <w:highlight w:val="yellow"/>
         </w:rPr>
-        <w:t xml:space="preserve"> the max/min rpm of the wheel is </w:t>
+        <w:t xml:space="preserve"> the max/min rpm of the </w:t>
+      </w:r>
+      <w:r>
+        <w:rPr>
+          <w:rFonts w:eastAsiaTheme="minorEastAsia"/>
+          <w:highlight w:val="yellow"/>
+        </w:rPr>
+        <w:t>motor required</w:t>
+      </w:r>
+      <w:r>
+        <w:rPr>
+          <w:rFonts w:eastAsiaTheme="minorEastAsia"/>
+          <w:highlight w:val="yellow"/>
+        </w:rPr>
+        <w:t xml:space="preserve"> is </w:t>
       </w:r>
       <m:oMath>
         <m:r>
@@ -1472,50 +1760,89 @@
         <w:ind w:left="720"/>
       </w:pPr>
       <w:r>
-        <w:t xml:space="preserve">Because the DC motor requires a negative voltage to spin in reverse, the motor will be connected to an </w:t>
-      </w:r>
-      <w:r>
-        <w:t>TIMx pin of</w:t>
-      </w:r>
-      <w:r>
-        <w:t xml:space="preserve"> MCU via a series of op-amps. </w:t>
-      </w:r>
-      <w:r>
-        <w:t xml:space="preserve">The TIMx pins are channels that </w:t>
-      </w:r>
-      <w:proofErr w:type="gramStart"/>
-      <w:r>
-        <w:t>are able to</w:t>
-      </w:r>
-      <w:proofErr w:type="gramEnd"/>
-      <w:r>
-        <w:t xml:space="preserve"> output a PWM signal, the duty cycle of which will control to speed of rotation of the motor. </w:t>
-      </w:r>
-      <w:r>
-        <w:t xml:space="preserve">The first op-amp will reverse the polarity and reduce the value by a factor of two of the 3.3 V signal from the MCU. The second op-amp will add the voltage from the previous op-amp to </w:t>
+        <w:t>Because the DC motor requires a negative voltage to spin in reverse, the motor will be connected to a</w:t>
+      </w:r>
+      <w:r>
+        <w:t xml:space="preserve"> timer pin (</w:t>
+      </w:r>
+      <w:proofErr w:type="spellStart"/>
+      <w:r>
+        <w:t>TIMx</w:t>
+      </w:r>
+      <w:proofErr w:type="spellEnd"/>
+      <w:r>
+        <w:t xml:space="preserve">) from the MCU </w:t>
+      </w:r>
+      <w:r>
+        <w:t xml:space="preserve">via a series of op-amps. </w:t>
+      </w:r>
+      <w:r>
+        <w:t xml:space="preserve">The </w:t>
+      </w:r>
+      <w:proofErr w:type="spellStart"/>
+      <w:r>
+        <w:t>TIMx</w:t>
+      </w:r>
+      <w:proofErr w:type="spellEnd"/>
+      <w:r>
+        <w:t xml:space="preserve"> pins are channels that are </w:t>
+      </w:r>
+      <w:r>
+        <w:t>capable of outputting</w:t>
+      </w:r>
+      <w:r>
+        <w:t xml:space="preserve"> a PWM signal, the duty cycle of which will control to speed of rotation of the motor. </w:t>
+      </w:r>
+      <w:r>
+        <w:t xml:space="preserve">The first op-amp will reverse the polarity and </w:t>
+      </w:r>
+      <w:r>
+        <w:t>amplify a constant DC signal from the battery</w:t>
+      </w:r>
+      <w:r>
+        <w:t xml:space="preserve">. The second op-amp will add the </w:t>
+      </w:r>
+      <w:r>
+        <w:t xml:space="preserve">scaled DC </w:t>
+      </w:r>
+      <w:r>
+        <w:t xml:space="preserve">voltage from the previous op-amp to </w:t>
       </w:r>
       <w:r>
         <w:t xml:space="preserve">the PWM </w:t>
       </w:r>
       <w:r>
-        <w:t xml:space="preserve">signal from the MCU from 0 to 3.3 V. </w:t>
-      </w:r>
-      <w:r>
-        <w:rPr>
-          <w:highlight w:val="yellow"/>
-        </w:rPr>
-        <w:t>This puts the voltage range of the input to the motor at -1.65 – 1.65 V.</w:t>
-      </w:r>
-      <w:r>
-        <w:t xml:space="preserve"> In Part 3, when testing the </w:t>
-      </w:r>
-      <w:proofErr w:type="gramStart"/>
-      <w:r>
-        <w:t>motor</w:t>
-      </w:r>
-      <w:proofErr w:type="gramEnd"/>
-      <w:r>
-        <w:t xml:space="preserve"> we see that this is enough range to achieve the maximum/minimum speeds desired.</w:t>
+        <w:t>signal from the MCU</w:t>
+      </w:r>
+      <w:r>
+        <w:t>. This addition will be weighted correctly to ensure a full range of operation of the motor, as per the functional requirements</w:t>
+      </w:r>
+      <w:r>
+        <w:t xml:space="preserve">. </w:t>
+      </w:r>
+      <w:r>
+        <w:t>W</w:t>
+      </w:r>
+      <w:r>
+        <w:t xml:space="preserve">hen testing the motor </w:t>
+      </w:r>
+      <w:r>
+        <w:t xml:space="preserve">in part 3 </w:t>
+      </w:r>
+      <w:r>
+        <w:t xml:space="preserve">we see that </w:t>
+      </w:r>
+      <w:r>
+        <w:t>the</w:t>
+      </w:r>
+      <w:r>
+        <w:t xml:space="preserve"> range</w:t>
+      </w:r>
+      <w:r>
+        <w:t xml:space="preserve"> required</w:t>
+      </w:r>
+      <w:r>
+        <w:t xml:space="preserve"> to achieve the maximum/minimum speeds desired.</w:t>
       </w:r>
     </w:p>
     <w:p>
@@ -1538,7 +1865,52 @@
         <w:ind w:left="720"/>
       </w:pPr>
       <w:r>
-        <w:t>The LEDs are used as user outputs to convey import information. The convention the LEDs follow are that when the wheelchair is in the ‘run’ mode, a green LED is turned on. Another set of LEDs are present to convey the battery level of the controller. If the battery is greater than 90% another green LED is switched on. If the battery charge is anywhere between 80%-90% then a yellow LED is turned on. If the Battery level is anywhere between 60%-80% then an orange LED is turned on and if the battery level is below 60% then a red LED is set to be flashing.  Each setting of the LEDs is created to convey a specific message to the user.</w:t>
+        <w:t>Several</w:t>
+      </w:r>
+      <w:r>
+        <w:t xml:space="preserve"> LEDs </w:t>
+      </w:r>
+      <w:r>
+        <w:t>will be</w:t>
+      </w:r>
+      <w:r>
+        <w:t xml:space="preserve"> used as user outputs to convey import information. </w:t>
+      </w:r>
+      <w:r>
+        <w:t>One green LED will be on (emitting light) when the wheelchair is on</w:t>
+      </w:r>
+      <w:r>
+        <w:t xml:space="preserve">. Another set of LEDs are present </w:t>
+      </w:r>
+      <w:r>
+        <w:t>which encode information of</w:t>
+      </w:r>
+      <w:r>
+        <w:t xml:space="preserve"> the battery level of the controller. If the battery is greater than 90% </w:t>
+      </w:r>
+      <w:r>
+        <w:t>a</w:t>
+      </w:r>
+      <w:r>
+        <w:t xml:space="preserve"> green LED </w:t>
+      </w:r>
+      <w:r>
+        <w:t>will be</w:t>
+      </w:r>
+      <w:r>
+        <w:t xml:space="preserve"> switched on. If the battery charge is anywhere between 80%-90% then a yellow LED is </w:t>
+      </w:r>
+      <w:r>
+        <w:t xml:space="preserve">switched </w:t>
+      </w:r>
+      <w:r>
+        <w:t xml:space="preserve">on. If the </w:t>
+      </w:r>
+      <w:r>
+        <w:t>b</w:t>
+      </w:r>
+      <w:r>
+        <w:t xml:space="preserve">attery level is anywhere between 60%-80% then an orange LED is turned on and if the battery level is below 60% then a red LED is set to be flashing.  </w:t>
       </w:r>
     </w:p>
     <w:p>
@@ -1561,10 +1933,36 @@
         <w:ind w:left="720"/>
       </w:pPr>
       <w:r>
-        <w:t>The LEDs to be used by the controllers will be connected to the MCU’s General-purpose I/Os (GPIO).</w:t>
-      </w:r>
-      <w:r>
-        <w:t xml:space="preserve"> They will be used as an output coming from the GPIO pins.</w:t>
+        <w:t>The LEDs to be used by the controllers will be connected to the MCU’s General-purpose I/</w:t>
+      </w:r>
+      <w:proofErr w:type="spellStart"/>
+      <w:r>
+        <w:t>Os</w:t>
+      </w:r>
+      <w:proofErr w:type="spellEnd"/>
+      <w:r>
+        <w:t xml:space="preserve"> (GPIO). They w</w:t>
+      </w:r>
+      <w:r>
+        <w:t xml:space="preserve">ill be connected to an </w:t>
+      </w:r>
+      <w:r>
+        <w:t>output</w:t>
+      </w:r>
+      <w:r>
+        <w:t xml:space="preserve"> channel</w:t>
+      </w:r>
+      <w:r>
+        <w:t xml:space="preserve"> </w:t>
+      </w:r>
+      <w:r>
+        <w:t>of</w:t>
+      </w:r>
+      <w:r>
+        <w:t xml:space="preserve"> the GPIO pins</w:t>
+      </w:r>
+      <w:r>
+        <w:t xml:space="preserve"> that controls the gate voltage of a transistor. This transistor will act as a switch to turn on the led. </w:t>
       </w:r>
     </w:p>
     <w:p>
@@ -1603,7 +2001,13 @@
         <w:t>wil</w:t>
       </w:r>
       <w:r>
-        <w:t xml:space="preserve">l be used to display the that the wheelchair is in and the RPM of both wheels on the wheelchair. The display will show </w:t>
+        <w:t xml:space="preserve">l be used to display the </w:t>
+      </w:r>
+      <w:r>
+        <w:t xml:space="preserve">mode </w:t>
+      </w:r>
+      <w:r>
+        <w:t xml:space="preserve">that the wheelchair is in and the RPM of both wheels on the wheelchair. The display will show </w:t>
       </w:r>
       <w:r>
         <w:t>16</w:t>
@@ -1642,6 +2046,7 @@
         <w:ind w:left="720"/>
       </w:pPr>
       <w:r>
+        <w:lastRenderedPageBreak/>
         <w:t xml:space="preserve">The LCD has </w:t>
       </w:r>
       <w:r>
@@ -1666,19 +2071,25 @@
         <w:t xml:space="preserve"> of the digital inputs will used as the LCD will be used in 4-bit mode to minimize wiring connectio</w:t>
       </w:r>
       <w:r>
-        <w:t xml:space="preserve">ns. The digital inputs on the LCD are the RS, </w:t>
-      </w:r>
-      <w:r>
-        <w:lastRenderedPageBreak/>
-        <w:t xml:space="preserve">RW (read/write), E (enable) and </w:t>
-      </w:r>
-      <w:proofErr w:type="gramStart"/>
-      <w:r>
-        <w:t>D[</w:t>
-      </w:r>
-      <w:proofErr w:type="gramEnd"/>
-      <w:r>
-        <w:t>4..7] pins. The digital output pin will only be to D0 pin that indicates if the LCD is busy with BF (busy flag).</w:t>
+        <w:t xml:space="preserve">ns. The digital inputs on the LCD are the RS, RW (read/write), E (enable) and D[4..7] pins. The </w:t>
+      </w:r>
+      <w:r>
+        <w:t xml:space="preserve">only </w:t>
+      </w:r>
+      <w:r>
+        <w:t xml:space="preserve">digital output pin </w:t>
+      </w:r>
+      <w:r>
+        <w:t>used will be the</w:t>
+      </w:r>
+      <w:r>
+        <w:t xml:space="preserve"> D0 pin</w:t>
+      </w:r>
+      <w:r>
+        <w:t xml:space="preserve">, which </w:t>
+      </w:r>
+      <w:r>
+        <w:t>indicates if the LCD is busy with BF (busy flag).</w:t>
       </w:r>
     </w:p>
     <w:p>
@@ -1689,13 +2100,11 @@
         <w:t xml:space="preserve">The LCD will be initialized and </w:t>
       </w:r>
       <w:r>
-        <w:t xml:space="preserve">controlled via a </w:t>
-      </w:r>
-      <w:proofErr w:type="gramStart"/>
+        <w:t xml:space="preserve">controlled via </w:t>
+      </w:r>
       <w:r>
         <w:t>commands</w:t>
       </w:r>
-      <w:proofErr w:type="gramEnd"/>
       <w:r>
         <w:t xml:space="preserve"> as described in the </w:t>
       </w:r>
@@ -1712,13 +2121,28 @@
         <w:t xml:space="preserve">. To achieve this, the pin of the </w:t>
       </w:r>
       <w:r>
-        <w:t>LCD’s I/O pins will be connected to 8 of the 16 GPIO pins on the STMicro MCU.</w:t>
+        <w:t xml:space="preserve">LCD’s I/O pins will be connected to 8 of the 16 GPIO pins on the </w:t>
+      </w:r>
+      <w:r>
+        <w:t>STM32F401RE</w:t>
       </w:r>
       <w:r>
         <w:t xml:space="preserve"> </w:t>
       </w:r>
       <w:r>
-        <w:t>The STMicro will send initialization commands and read/write commands in 4-bit format.</w:t>
+        <w:t>MCU.</w:t>
+      </w:r>
+      <w:r>
+        <w:t xml:space="preserve"> </w:t>
+      </w:r>
+      <w:r>
+        <w:t xml:space="preserve">The </w:t>
+      </w:r>
+      <w:r>
+        <w:t>MCU</w:t>
+      </w:r>
+      <w:r>
+        <w:t xml:space="preserve"> will send initialization commands and read/write commands in 4-bit format.</w:t>
       </w:r>
     </w:p>
     <w:p>
@@ -1761,7 +2185,13 @@
         <w:t>STM32F401RE</w:t>
       </w:r>
       <w:r>
-        <w:t xml:space="preserve"> has a built-in ADC peripheral. The ADC will be used to measure the voltage level of the battery as well as the voltage level from the variable resistor voltage divider that indicates the speed and direction that the user desires. </w:t>
+        <w:t xml:space="preserve"> has a built-in ADC peripheral. The ADC will be used to measure the voltage level of the battery as well as the voltage level from the variable resistor voltage divider that indicates the speed and direction that the user </w:t>
+      </w:r>
+      <w:r>
+        <w:t>has input</w:t>
+      </w:r>
+      <w:r>
+        <w:t xml:space="preserve">. </w:t>
       </w:r>
     </w:p>
     <w:p>
@@ -1801,7 +2231,13 @@
         <w:ind w:left="720"/>
       </w:pPr>
       <w:r>
-        <w:t>The time it takes for the ADC to read from an MCU channel and send to memory is approximately 9 us. Given this application’s requirements of reading from a human-input and battery voltage level, this will be fast enough not to require the direct memory transfer that the DMA can facilitate.</w:t>
+        <w:t xml:space="preserve">The time it takes for the ADC to read from an MCU channel and send to memory is approximately 9 us. Given this application’s requirements of reading from a human-input and battery voltage level, this will be fast enough </w:t>
+      </w:r>
+      <w:r>
+        <w:t>so that it is not required to use</w:t>
+      </w:r>
+      <w:r>
+        <w:t xml:space="preserve"> the direct memory transfer that the DMA can facilitate.</w:t>
       </w:r>
     </w:p>
     <w:p>
@@ -1830,45 +2266,7 @@
         <w:t>STM32F401RE</w:t>
       </w:r>
       <w:r>
-        <w:t xml:space="preserve"> </w:t>
-      </w:r>
-      <w:r>
-        <w:t>consists of</w:t>
-      </w:r>
-      <w:r>
-        <w:t xml:space="preserve"> one advanced-control timer,</w:t>
-      </w:r>
-      <w:r>
-        <w:t xml:space="preserve"> seven</w:t>
-      </w:r>
-      <w:r>
-        <w:t xml:space="preserve"> </w:t>
-      </w:r>
-      <w:r>
-        <w:t>general-purpose timers</w:t>
-      </w:r>
-      <w:r>
-        <w:t>, and two watchdog timers</w:t>
-      </w:r>
-      <w:r>
-        <w:t xml:space="preserve"> that are embedded</w:t>
-      </w:r>
-      <w:r>
-        <w:t xml:space="preserve"> inside of it</w:t>
-      </w:r>
-      <w:r>
-        <w:t>.</w:t>
-      </w:r>
-      <w:r>
-        <w:t xml:space="preserve"> All timer counters </w:t>
-      </w:r>
-      <w:proofErr w:type="gramStart"/>
-      <w:r>
-        <w:t>have the ability to</w:t>
-      </w:r>
-      <w:proofErr w:type="gramEnd"/>
-      <w:r>
-        <w:t xml:space="preserve"> be frozen in debug mode. The advanced-control timer can be seen as three-phase PWM generators multiplexed on 4 independent channels. The seven general-purpose timers can be synchronized with each other to keep steady time.</w:t>
+        <w:t xml:space="preserve"> consists of one advanced-control timer, seven general-purpose timers, and two watchdog timers that are embedded inside of it. All timer counters have the ability to be frozen in debug mode. The advanced-control timer can be seen as three-phase PWM generators multiplexed on 4 independent channels. The seven general-purpose timers can be synchronized with each other to keep steady time.</w:t>
       </w:r>
     </w:p>
     <w:p>
@@ -1876,7 +2274,19 @@
         <w:ind w:left="720"/>
       </w:pPr>
       <w:r>
-        <w:t>The DC motor encoder used by this project, which controls the speed of the revolution of the wheel makes use of the internal MCU timer. As mentioned below in the device testing methodology, the DC motor encoder’s + pin will receive a PWM signal that is generated by the advanced-control timer of the MCU. All the interrupts that are processed by the controller will also use the internal MCU timers as it will monitor input pulses and compute the instantaneous RPM based on timer readings that are taken.</w:t>
+        <w:t>The DC motor encoder used by this project, which controls the speed of the revolution of the wheel</w:t>
+      </w:r>
+      <w:r>
+        <w:t>, will</w:t>
+      </w:r>
+      <w:r>
+        <w:t xml:space="preserve"> use of the internal MCU timer</w:t>
+      </w:r>
+      <w:r>
+        <w:t>s</w:t>
+      </w:r>
+      <w:r>
+        <w:t>. As mentioned below in the device testing methodology, the DC motor encoder’s + pin will receive a PWM signal that is generated by the advanced-control timer of the MCU. All the interrupts that are processed by the controller will also use the internal MCU timers as it will monitor input pulses and compute the instantaneous RPM based on timer readings that are taken.</w:t>
       </w:r>
     </w:p>
     <w:p>
@@ -1905,22 +2315,13 @@
         <w:t>STM32F401RE</w:t>
       </w:r>
       <w:r>
-        <w:t xml:space="preserve"> has 16 </w:t>
-      </w:r>
-      <w:r>
-        <w:t>General-purpose I/O (GPIO) pins</w:t>
-      </w:r>
-      <w:r>
-        <w:t xml:space="preserve"> that accept input, give out output or perform some other function </w:t>
-      </w:r>
-      <w:r>
-        <w:t xml:space="preserve">Each of the </w:t>
+        <w:t xml:space="preserve"> has 16 General-purpose I/O (GPIO) pins that accept input, give out output or perform some other function Each of the </w:t>
       </w:r>
       <w:r>
         <w:t>STM32F401RE</w:t>
       </w:r>
       <w:r>
-        <w:t>’s GPIO pins can be configured by software to act as input, output, or as peripheral alternate function. Most of these pins are shared with digital or analog alternate functions.</w:t>
+        <w:t xml:space="preserve">’s GPIO pins can be configured by software to act as input, output, or as peripheral alternate function. </w:t>
       </w:r>
     </w:p>
     <w:p>
@@ -1928,13 +2329,31 @@
         <w:ind w:left="720"/>
       </w:pPr>
       <w:r>
-        <w:t xml:space="preserve">The wheelchair controller project uses the GPIOs for various requirements. Eight of the sixteen GPIOs pins are connected to the LCD screen. Three of the GPIO pins are also used as </w:t>
-      </w:r>
-      <w:r>
-        <w:t>an</w:t>
-      </w:r>
-      <w:r>
-        <w:t xml:space="preserve"> input pins for the DC motor encoder that is connected. The LEDs that are required to show output to the user are also connected as output to the GPIO pin. Finally, the switches to be used for turning the controller on/off and changing the operation mode are sent as input to the GPIO pins. </w:t>
+        <w:t xml:space="preserve">The wheelchair controller project uses the GPIOs for </w:t>
+      </w:r>
+      <w:r>
+        <w:t>processing various inputs and outputs</w:t>
+      </w:r>
+      <w:r>
+        <w:t xml:space="preserve">. Eight of the sixteen GPIOs pins are connected to the LCD screen. Three of the GPIO pins are also used as an input pins for the DC motor encoder that is connected. The LEDs that are required to </w:t>
+      </w:r>
+      <w:r>
+        <w:t>display information</w:t>
+      </w:r>
+      <w:r>
+        <w:t xml:space="preserve"> to the user are also connected as output to the GPIO pin</w:t>
+      </w:r>
+      <w:r>
+        <w:t xml:space="preserve"> set as an output channel</w:t>
+      </w:r>
+      <w:r>
+        <w:t xml:space="preserve">. Finally, the switches </w:t>
+      </w:r>
+      <w:r>
+        <w:t xml:space="preserve">that will be </w:t>
+      </w:r>
+      <w:r>
+        <w:t xml:space="preserve">used for turning the controller on/off and changing the operation mode are sent as input to the GPIO pins. </w:t>
       </w:r>
     </w:p>
     <w:p>
@@ -1949,6 +2368,7 @@
           <w:b/>
           <w:bCs/>
         </w:rPr>
+        <w:lastRenderedPageBreak/>
         <w:t>Interrupts</w:t>
       </w:r>
     </w:p>
@@ -1957,11 +2377,16 @@
         <w:ind w:left="720"/>
       </w:pPr>
       <w:r>
-        <w:lastRenderedPageBreak/>
         <w:t xml:space="preserve">External interrupts will be necessary to keep the MCU </w:t>
       </w:r>
       <w:r>
-        <w:t>as free as possible to complete other tasks. The external interrupts will be used to indicate whether the voltage level of the battery has dipped below a certain threshold or the variable resistor has been changed by the user of the wheelchair. This prevents the MCU from polling each of the two input signals periodically to receive input.</w:t>
+        <w:t>as free as possible</w:t>
+      </w:r>
+      <w:r>
+        <w:t xml:space="preserve"> during runtime</w:t>
+      </w:r>
+      <w:r>
+        <w:t>. The external interrupts will be used to indicate whether the voltage level of the battery has dipped below a certain threshold or the variable resistor has been changed by the user of the wheelchair. This prevents the MCU from polling each of the two input signals periodically to receive input.</w:t>
       </w:r>
     </w:p>
     <w:p>
@@ -1969,7 +2394,22 @@
         <w:ind w:left="720"/>
       </w:pPr>
       <w:r>
-        <w:t xml:space="preserve">Additionally, interrupts will monitor the input pulses from the motor encoder and measure how many pulses the MCU receives per 0.5 seconds, as well as which direction the wheels are rotating via a comparator circuit. An internal timer interrupt will then compute the instantaneous RPM (averaged over 0.5 s) and output the value and direction of rotation onto the LCD. </w:t>
+        <w:t xml:space="preserve">Additionally, interrupts will monitor the input pulses from the motor encoder and measure how many pulses the MCU receives per 0.5 seconds, as well as </w:t>
+      </w:r>
+      <w:r>
+        <w:rPr>
+          <w:highlight w:val="yellow"/>
+        </w:rPr>
+        <w:t>which direction the wheels are rotating via a comparator circuit</w:t>
+      </w:r>
+      <w:r>
+        <w:t>. An internal timer interrupt will then compute the instantaneous RPM (averaged over 0.</w:t>
+      </w:r>
+      <w:r>
+        <w:t>1</w:t>
+      </w:r>
+      <w:r>
+        <w:t xml:space="preserve"> s) and output the value and direction of rotation onto the LCD. </w:t>
       </w:r>
     </w:p>
     <w:p>
@@ -2071,15 +2511,33 @@
           <w:ilvl w:val="0"/>
           <w:numId w:val="6"/>
         </w:numPr>
-        <w:rPr>
-          <w:highlight w:val="yellow"/>
-        </w:rPr>
-      </w:pPr>
-      <w:r>
-        <w:rPr>
-          <w:highlight w:val="yellow"/>
-        </w:rPr>
-        <w:t>ANYTHING ELSE</w:t>
+      </w:pPr>
+      <w:r>
+        <w:t>The mode that the control system is in.</w:t>
+      </w:r>
+    </w:p>
+    <w:p>
+      <w:pPr>
+        <w:pStyle w:val="ListParagraph"/>
+        <w:numPr>
+          <w:ilvl w:val="0"/>
+          <w:numId w:val="6"/>
+        </w:numPr>
+      </w:pPr>
+      <w:r>
+        <w:t>The maximum and minimum rotation speeds of each motor.</w:t>
+      </w:r>
+    </w:p>
+    <w:p>
+      <w:pPr>
+        <w:pStyle w:val="ListParagraph"/>
+        <w:numPr>
+          <w:ilvl w:val="0"/>
+          <w:numId w:val="6"/>
+        </w:numPr>
+      </w:pPr>
+      <w:r>
+        <w:t>The busy flag of the LCD.</w:t>
       </w:r>
     </w:p>
     <w:p>
@@ -2204,13 +2662,25 @@
         <w:t xml:space="preserve">ECE298_DCMOTOR_ENCODER </w:t>
       </w:r>
       <w:r>
-        <w:t xml:space="preserve">is the DC motor that will be used to control the speed of revolution of the wheels on the wheelchair. This motor’s rotation speed is controlled by a DC </w:t>
-      </w:r>
-      <w:r>
-        <w:t>current</w:t>
-      </w:r>
-      <w:r>
-        <w:t xml:space="preserve">, and the current that the motor draws from a power source is proportional to the rotation speed of the motor. </w:t>
+        <w:t xml:space="preserve">is the DC motor that will be used to control the speed of revolution of the wheels on the wheelchair. </w:t>
+      </w:r>
+      <w:r>
+        <w:t>For this application, the</w:t>
+      </w:r>
+      <w:r>
+        <w:t xml:space="preserve"> motor’s rotation speed is controlled by a </w:t>
+      </w:r>
+      <w:r>
+        <w:t>PWM</w:t>
+      </w:r>
+      <w:r>
+        <w:t xml:space="preserve"> </w:t>
+      </w:r>
+      <w:r>
+        <w:t>voltage, supplying an average current. The</w:t>
+      </w:r>
+      <w:r>
+        <w:t xml:space="preserve"> current that the motor draws from a power source is proportional to the rotation speed of the motor. </w:t>
       </w:r>
     </w:p>
     <w:p>
@@ -2227,47 +2697,24 @@
         <w:t xml:space="preserve"> pin </w:t>
       </w:r>
       <w:r>
-        <w:t xml:space="preserve">and the – pin of the motor will be connected to ground. For testing this is shown as a voltage source </w:t>
-      </w:r>
-      <w:proofErr w:type="gramStart"/>
-      <w:r>
-        <w:t xml:space="preserve">but </w:t>
-      </w:r>
-      <w:r>
-        <w:rPr>
-          <w:highlight w:val="yellow"/>
-        </w:rPr>
-        <w:t xml:space="preserve">in </w:t>
-      </w:r>
-      <w:r>
-        <w:rPr>
-          <w:highlight w:val="yellow"/>
-        </w:rPr>
+        <w:t>and the – pin of the motor will be connected to ground. For testing this is shown as a voltage source</w:t>
+      </w:r>
+      <w:r>
+        <w:t>. I</w:t>
+      </w:r>
+      <w:r>
+        <w:t xml:space="preserve">n </w:t>
+      </w:r>
+      <w:r>
         <w:t>reality,</w:t>
       </w:r>
       <w:r>
-        <w:rPr>
-          <w:highlight w:val="yellow"/>
-        </w:rPr>
-        <w:t xml:space="preserve"> this</w:t>
-      </w:r>
-      <w:proofErr w:type="gramEnd"/>
-      <w:r>
-        <w:rPr>
-          <w:highlight w:val="yellow"/>
-        </w:rPr>
-        <w:t xml:space="preserve"> will be </w:t>
-      </w:r>
-      <w:r>
-        <w:rPr>
-          <w:highlight w:val="yellow"/>
-        </w:rPr>
+        <w:t xml:space="preserve"> this will be </w:t>
+      </w:r>
+      <w:r>
         <w:t xml:space="preserve">a pin that will output a PWM signal </w:t>
       </w:r>
       <w:r>
-        <w:rPr>
-          <w:highlight w:val="yellow"/>
-        </w:rPr>
         <w:t>from the MCU</w:t>
       </w:r>
       <w:r>
@@ -2306,9 +2753,9 @@
           <w:noProof/>
         </w:rPr>
         <w:drawing>
-          <wp:inline distT="0" distB="0" distL="0" distR="0" wp14:anchorId="564DD2F1" wp14:editId="526AC247">
-            <wp:extent cx="5222240" cy="1687330"/>
-            <wp:effectExtent l="0" t="0" r="0" b="8255"/>
+          <wp:inline distT="0" distB="0" distL="0" distR="0" wp14:anchorId="564DD2F1" wp14:editId="52F685FE">
+            <wp:extent cx="5831605" cy="1884218"/>
+            <wp:effectExtent l="0" t="0" r="0" b="1905"/>
             <wp:docPr id="25" name="Picture 25"/>
             <wp:cNvGraphicFramePr>
               <a:graphicFrameLocks xmlns:a="http://schemas.openxmlformats.org/drawingml/2006/main" noChangeAspect="1"/>
@@ -2329,7 +2776,7 @@
                   <pic:spPr>
                     <a:xfrm>
                       <a:off x="0" y="0"/>
-                      <a:ext cx="5240626" cy="1693270"/>
+                      <a:ext cx="5865337" cy="1895117"/>
                     </a:xfrm>
                     <a:prstGeom prst="rect">
                       <a:avLst/>
@@ -2345,34 +2792,78 @@
     <w:p>
       <w:pPr>
         <w:ind w:left="720"/>
-        <w:jc w:val="center"/>
-      </w:pPr>
+      </w:pPr>
+      <w:r>
+        <w:lastRenderedPageBreak/>
+        <w:t xml:space="preserve">The DC motor’s </w:t>
+      </w:r>
+      <w:r>
+        <w:t>positive</w:t>
+      </w:r>
+      <w:r>
+        <w:t xml:space="preserve"> pin is connected to a </w:t>
+      </w:r>
+      <w:r>
+        <w:t xml:space="preserve">PWM signal which is at 1 kHz, </w:t>
+      </w:r>
+      <w:proofErr w:type="spellStart"/>
+      <w:r>
+        <w:t>V_high</w:t>
+      </w:r>
+      <w:proofErr w:type="spellEnd"/>
+      <w:r>
+        <w:t xml:space="preserve"> = 3.3 V and </w:t>
+      </w:r>
+      <w:proofErr w:type="spellStart"/>
+      <w:r>
+        <w:t>V_low</w:t>
+      </w:r>
+      <w:proofErr w:type="spellEnd"/>
+      <w:r>
+        <w:t xml:space="preserve"> = 0 V</w:t>
+      </w:r>
+      <w:r>
+        <w:t xml:space="preserve">, </w:t>
+      </w:r>
+      <w:r>
+        <w:t>draw</w:t>
+      </w:r>
+      <w:r>
+        <w:t>ing</w:t>
+      </w:r>
+      <w:r>
+        <w:t xml:space="preserve"> a current. </w:t>
+      </w:r>
+      <w:r>
+        <w:t>In the figure above it is shown that when sent a PWM signal</w:t>
+      </w:r>
+      <w:r>
+        <w:t>,</w:t>
+      </w:r>
+      <w:r>
+        <w:t xml:space="preserve"> there is a rise-time of the motor’s current, and therefore rotation speed. This is estimated to be 30 </w:t>
+      </w:r>
+      <w:proofErr w:type="spellStart"/>
+      <w:r>
+        <w:t>ms</w:t>
+      </w:r>
+      <w:proofErr w:type="spellEnd"/>
+      <w:r>
+        <w:t xml:space="preserve"> at the PWM </w:t>
+      </w:r>
+      <w:r>
+        <w:t xml:space="preserve">signal </w:t>
+      </w:r>
+      <w:r>
+        <w:t>sent.</w:t>
+      </w:r>
     </w:p>
     <w:p>
       <w:pPr>
         <w:ind w:left="720"/>
       </w:pPr>
       <w:r>
-        <w:t xml:space="preserve">The DC motor’s </w:t>
-      </w:r>
-      <w:r>
-        <w:t>positive</w:t>
-      </w:r>
-      <w:r>
-        <w:t xml:space="preserve"> pin is connected to a </w:t>
-      </w:r>
-      <w:r>
-        <w:t>PWM signal which is at 1 kHz, V_high = 3.3 V and V_low = 0 V</w:t>
-      </w:r>
-      <w:r>
-        <w:t xml:space="preserve">, which draws a current. </w:t>
-      </w:r>
-      <w:r>
-        <w:t>In the figure above it is shown that when sent a PWM signal there is a rise-</w:t>
-      </w:r>
-      <w:r>
-        <w:lastRenderedPageBreak/>
-        <w:t xml:space="preserve">time of the motor’s current, and therefore rotation speed. This is estimated to be 30 ms at the PWM sent. </w:t>
+        <w:t xml:space="preserve">The following is a time-domain analysis of start-up of the motor. </w:t>
       </w:r>
       <w:r>
         <w:t>When sent a DC signal of 24 V is applied to the motor:</w:t>
@@ -2387,9 +2878,9 @@
           <w:noProof/>
         </w:rPr>
         <w:drawing>
-          <wp:inline distT="0" distB="0" distL="0" distR="0" wp14:anchorId="598ADECE" wp14:editId="2BB94EDD">
-            <wp:extent cx="6332220" cy="2024380"/>
-            <wp:effectExtent l="0" t="0" r="0" b="0"/>
+          <wp:inline distT="0" distB="0" distL="0" distR="0" wp14:anchorId="598ADECE" wp14:editId="304618A1">
+            <wp:extent cx="5950528" cy="1902355"/>
+            <wp:effectExtent l="0" t="0" r="0" b="3175"/>
             <wp:docPr id="27" name="Picture 27"/>
             <wp:cNvGraphicFramePr>
               <a:graphicFrameLocks xmlns:a="http://schemas.openxmlformats.org/drawingml/2006/main" noChangeAspect="1"/>
@@ -2410,7 +2901,7 @@
                   <pic:spPr>
                     <a:xfrm>
                       <a:off x="0" y="0"/>
-                      <a:ext cx="6332220" cy="2024380"/>
+                      <a:ext cx="5959911" cy="1905355"/>
                     </a:xfrm>
                     <a:prstGeom prst="rect">
                       <a:avLst/>
@@ -2428,7 +2919,13 @@
         <w:ind w:left="720"/>
       </w:pPr>
       <w:r>
-        <w:t xml:space="preserve">The current initially starts at almost 2 A and decays to its average value of 1 A. This is quite a lot of power. The decay is expected behaviour as the motor can be modelled as an inductor in series with a resistor. </w:t>
+        <w:t xml:space="preserve">The current initially starts at almost 2 A and decays to its average value of 1 A. </w:t>
+      </w:r>
+      <w:r>
+        <w:t>This is a lot of power required to achieve the desired rotation speed</w:t>
+      </w:r>
+      <w:r>
+        <w:t xml:space="preserve">. The decay is expected behaviour as the motor can be modelled as an inductor in series with a resistor. </w:t>
       </w:r>
     </w:p>
     <w:p>
@@ -2448,35 +2945,69 @@
         <w:t>, as well as the motor voltage</w:t>
       </w:r>
       <w:r>
-        <w:t xml:space="preserve"> are connected to an oscilloscope to monitor the output of the motor. It is seen that the rotation speed (in RPM) of the motor is directly proportional to the voltage</w:t>
-      </w:r>
-      <w:r>
+        <w:t xml:space="preserve"> are connected to an oscilloscope to monitor the output of the motor. It is seen that the rotation </w:t>
+      </w:r>
+      <w:r>
+        <w:rPr>
+          <w:highlight w:val="yellow"/>
+        </w:rPr>
+        <w:t>speed (in RPM) of the motor is directly proportional to the voltage</w:t>
+      </w:r>
+      <w:r>
+        <w:rPr>
+          <w:highlight w:val="yellow"/>
+        </w:rPr>
         <w:t xml:space="preserve"> </w:t>
       </w:r>
       <w:r>
         <w:rPr>
           <w:i/>
           <w:iCs/>
+          <w:highlight w:val="yellow"/>
         </w:rPr>
         <w:t>and</w:t>
       </w:r>
       <w:r>
+        <w:rPr>
+          <w:highlight w:val="yellow"/>
+        </w:rPr>
         <w:t xml:space="preserve"> the duty cycle of the PWM signal</w:t>
       </w:r>
       <w:r>
+        <w:rPr>
+          <w:highlight w:val="yellow"/>
+        </w:rPr>
         <w:t xml:space="preserve"> supplied</w:t>
       </w:r>
       <w:r>
-        <w:t>, and hence the current. At an average current of 0.10 A</w:t>
-      </w:r>
-      <w:r>
+        <w:rPr>
+          <w:highlight w:val="yellow"/>
+        </w:rPr>
+        <w:t>, and hence the current. At an average current of 0.</w:t>
+      </w:r>
+      <w:r>
+        <w:rPr>
+          <w:highlight w:val="yellow"/>
+        </w:rPr>
+        <w:t>06</w:t>
+      </w:r>
+      <w:r>
+        <w:rPr>
+          <w:highlight w:val="yellow"/>
+        </w:rPr>
+        <w:t xml:space="preserve"> A</w:t>
+      </w:r>
+      <w:r>
+        <w:rPr>
+          <w:highlight w:val="yellow"/>
+        </w:rPr>
         <w:t xml:space="preserve">, the motor’s rotation speed is </w:t>
       </w:r>
       <w:r>
         <w:rPr>
           <w:highlight w:val="yellow"/>
         </w:rPr>
-        <w:t>37</w:t>
+        <w:t>24.8</w:t>
       </w:r>
       <w:r>
         <w:rPr>
@@ -2485,12 +3016,21 @@
         <w:t xml:space="preserve"> RPM</w:t>
       </w:r>
       <w:r>
+        <w:rPr>
+          <w:highlight w:val="yellow"/>
+        </w:rPr>
         <w:t xml:space="preserve">, and at </w:t>
       </w:r>
       <w:r>
+        <w:rPr>
+          <w:highlight w:val="yellow"/>
+        </w:rPr>
         <w:t>0.24</w:t>
       </w:r>
       <w:r>
+        <w:rPr>
+          <w:highlight w:val="yellow"/>
+        </w:rPr>
         <w:t xml:space="preserve"> A the motor rotates at </w:t>
       </w:r>
       <w:r>
@@ -2500,12 +3040,21 @@
         <w:t>90.2 RPM</w:t>
       </w:r>
       <w:r>
+        <w:rPr>
+          <w:highlight w:val="yellow"/>
+        </w:rPr>
         <w:t>. Below is an oscilloscope capture of the output pins for the same schemati</w:t>
       </w:r>
       <w:r>
+        <w:rPr>
+          <w:highlight w:val="yellow"/>
+        </w:rPr>
         <w:t>c</w:t>
       </w:r>
       <w:r>
+        <w:rPr>
+          <w:highlight w:val="yellow"/>
+        </w:rPr>
         <w:t>:</w:t>
       </w:r>
     </w:p>
@@ -2602,6 +3151,7 @@
         <w:rPr>
           <w:noProof/>
         </w:rPr>
+        <w:lastRenderedPageBreak/>
         <w:drawing>
           <wp:inline distT="0" distB="0" distL="0" distR="0" wp14:anchorId="1B7D3F23" wp14:editId="5076FDEB">
             <wp:extent cx="2887980" cy="1834962"/>
@@ -2684,10 +3234,11 @@
         <w:ind w:left="720"/>
       </w:pPr>
       <w:r>
-        <w:t>As shown, for 0.0</w:t>
-      </w:r>
-      <w:r>
-        <w:t>6</w:t>
+        <w:t>As shown, for 0.</w:t>
+      </w:r>
+      <w:r>
+        <w:tab/>
+        <w:t>06</w:t>
       </w:r>
       <w:r>
         <w:t xml:space="preserve"> A </w:t>
@@ -2708,17 +3259,27 @@
         <w:t xml:space="preserve">is a square wave from 0-5 V with a period of </w:t>
       </w:r>
       <w:r>
-        <w:t>101.25 ms</w:t>
-      </w:r>
-      <w:r>
-        <w:t>. This period is inversely proportional to the rotation speed. The duty cycle of the square wave is 50%.</w:t>
-      </w:r>
-      <w:r>
-        <w:t xml:space="preserve"> When the </w:t>
-      </w:r>
-      <w:r>
-        <w:lastRenderedPageBreak/>
-        <w:t xml:space="preserve">motor is rotating in the forward direction Q1 </w:t>
+        <w:t xml:space="preserve">101.25 </w:t>
+      </w:r>
+      <w:proofErr w:type="spellStart"/>
+      <w:r>
+        <w:t>ms</w:t>
+      </w:r>
+      <w:r>
+        <w:t>.</w:t>
+      </w:r>
+      <w:proofErr w:type="spellEnd"/>
+      <w:r>
+        <w:t xml:space="preserve"> This period is inversely proportional to the rotation speed. The duty cycle of the square wave</w:t>
+      </w:r>
+      <w:r>
+        <w:t xml:space="preserve"> (of Q1, Q2)</w:t>
+      </w:r>
+      <w:r>
+        <w:t xml:space="preserve"> is 50%.</w:t>
+      </w:r>
+      <w:r>
+        <w:t xml:space="preserve"> When the motor is rotating in the forward direction Q1 </w:t>
       </w:r>
       <w:r>
         <w:t>turns from low to high when Q2 is low.</w:t>
@@ -2727,7 +3288,15 @@
         <w:t xml:space="preserve"> The period of the pulse given from IDX indicating that a revolution has occurred is </w:t>
       </w:r>
       <w:r>
-        <w:t>2.42 s. The square PWM signal is also shown, with its expected value of 3.30 V maximum and 1 ms period. Below shows the state of the motor when a 12 V PWM signal at 50% duty cycle is given to it as input. It is seen that the voltage increases by 12/3.3 = 3.64, and so does the RPM of the motor 90.2/24.8 = 3.64. The periods of outputs IDX, Q1, Q2 are also reduced by the same factor.</w:t>
+        <w:t xml:space="preserve">2.42 s. The square PWM signal is also shown, with its expected value of 3.30 V maximum and 1 </w:t>
+      </w:r>
+      <w:proofErr w:type="spellStart"/>
+      <w:r>
+        <w:t>ms</w:t>
+      </w:r>
+      <w:proofErr w:type="spellEnd"/>
+      <w:r>
+        <w:t xml:space="preserve"> period. Below shows the state of the motor when a 12 V PWM signal at 50% duty cycle is given to it as input. It is seen that the voltage increases by 12/3.3 = 3.64, and so does the RPM of the motor 90.2/24.8 = 3.64. The periods of outputs IDX, Q1, Q2 are also reduced by the same factor.</w:t>
       </w:r>
     </w:p>
     <w:p>
@@ -2780,10 +3349,35 @@
         <w:ind w:left="720"/>
       </w:pPr>
       <w:r>
-        <w:t>We see that, in the same way, the motor will rotate in the opposite direction with the same magnitude of RPM if a negative voltage is applied:</w:t>
-      </w:r>
-      <w:r>
-        <w:t xml:space="preserve"> (a PWM signal of V_high = 0V, V_low = -3.3 V and 50% duty cycle is applied)</w:t>
+        <w:t>It is</w:t>
+      </w:r>
+      <w:r>
+        <w:t xml:space="preserve"> see</w:t>
+      </w:r>
+      <w:r>
+        <w:t>n</w:t>
+      </w:r>
+      <w:r>
+        <w:t xml:space="preserve"> that, in the same way, the motor will rotate in the opposite direction with the same magnitude RPM if a negative voltage is applied:</w:t>
+      </w:r>
+      <w:r>
+        <w:t xml:space="preserve"> (a PWM signal of </w:t>
+      </w:r>
+      <w:proofErr w:type="spellStart"/>
+      <w:r>
+        <w:t>V_high</w:t>
+      </w:r>
+      <w:proofErr w:type="spellEnd"/>
+      <w:r>
+        <w:t xml:space="preserve"> = 0V, </w:t>
+      </w:r>
+      <w:proofErr w:type="spellStart"/>
+      <w:r>
+        <w:t>V_low</w:t>
+      </w:r>
+      <w:proofErr w:type="spellEnd"/>
+      <w:r>
+        <w:t xml:space="preserve"> = -3.3 V and 50% duty cycle is applied)</w:t>
       </w:r>
     </w:p>
     <w:p>
@@ -2885,28 +3479,44 @@
         <w:ind w:left="720"/>
       </w:pPr>
       <w:r>
+        <w:lastRenderedPageBreak/>
         <w:t>This motor has the output built-in to it so the MCU can receive input directly from the same component. Both the motor (actuator) and the motor encoder (sensor) has been tested in this section.</w:t>
       </w:r>
     </w:p>
     <w:p>
       <w:pPr>
+        <w:pStyle w:val="Heading2"/>
+      </w:pPr>
+      <w:r>
+        <w:t xml:space="preserve">Device 2 – </w:t>
+      </w:r>
+      <w:r>
+        <w:t>Battery-Level Sensor</w:t>
+      </w:r>
+    </w:p>
+    <w:p>
+      <w:pPr>
         <w:ind w:left="720"/>
       </w:pPr>
+      <w:r>
+        <w:t xml:space="preserve">The battery-level sensor circuit is designed to output a voltage between 0-3.3 V given an input range of 0-20 V, which is the assumed maximum voltage of an external battery for this application. </w:t>
+      </w:r>
     </w:p>
     <w:p>
       <w:pPr>
         <w:ind w:left="720"/>
       </w:pPr>
-    </w:p>
-    <w:p>
-      <w:pPr>
-        <w:pStyle w:val="Heading2"/>
-      </w:pPr>
-      <w:r>
-        <w:t xml:space="preserve">Device 2 – </w:t>
-      </w:r>
-      <w:r>
-        <w:t>Battery-Level Sensor</w:t>
+      <w:r>
+        <w:t xml:space="preserve">The output of this circuit will feed into the ADC peripheral of the </w:t>
+      </w:r>
+      <w:r>
+        <w:t>STM32F401RE</w:t>
+      </w:r>
+      <w:r>
+        <w:t xml:space="preserve"> </w:t>
+      </w:r>
+      <w:r>
+        <w:t xml:space="preserve">which will be converted to a digital signal that the firmware of the MCU can read. Depending on the battery level, the MCU will determine which LEDs (indicating battery percentage) will be turned on. </w:t>
       </w:r>
     </w:p>
     <w:p>
@@ -2914,47 +3524,22 @@
         <w:ind w:left="720"/>
       </w:pPr>
       <w:r>
-        <w:t xml:space="preserve">The battery-level sensor circuit is designed to output a voltage between 0-3.3 V given an input range of 0-20 V, which is the assumed maximum voltage of an external battery for this application. </w:t>
+        <w:t>A schematic for the battery-level sensor is shown below:</w:t>
       </w:r>
     </w:p>
     <w:p>
       <w:pPr>
         <w:ind w:left="720"/>
-      </w:pPr>
-      <w:r>
-        <w:t xml:space="preserve">The output of this circuit will feed into the ADC peripheral of the </w:t>
-      </w:r>
-      <w:r>
-        <w:t>STM32F401RE</w:t>
-      </w:r>
-      <w:r>
-        <w:t xml:space="preserve"> </w:t>
-      </w:r>
-      <w:r>
-        <w:t xml:space="preserve">which will be converted to a digital signal that the firmware of the MCU can read. Depending on the battery level, the MCU will determine which LEDs (indicating battery percentage) will be turned on. </w:t>
-      </w:r>
-    </w:p>
-    <w:p>
-      <w:pPr>
-        <w:ind w:left="720"/>
-      </w:pPr>
-      <w:r>
-        <w:t>A schematic for the battery-level sensor is shown below:</w:t>
-      </w:r>
-    </w:p>
-    <w:p>
-      <w:pPr>
-        <w:ind w:left="720"/>
+        <w:jc w:val="center"/>
       </w:pPr>
       <w:r>
         <w:rPr>
           <w:noProof/>
         </w:rPr>
-        <w:lastRenderedPageBreak/>
         <w:drawing>
-          <wp:inline distT="0" distB="0" distL="0" distR="0" wp14:anchorId="6FA63CF4" wp14:editId="577D508E">
-            <wp:extent cx="5959356" cy="3696020"/>
-            <wp:effectExtent l="0" t="0" r="3810" b="0"/>
+          <wp:inline distT="0" distB="0" distL="0" distR="0" wp14:anchorId="6FA63CF4" wp14:editId="745CAB84">
+            <wp:extent cx="4791645" cy="2971800"/>
+            <wp:effectExtent l="0" t="0" r="9525" b="0"/>
             <wp:docPr id="8" name="Picture 8"/>
             <wp:cNvGraphicFramePr>
               <a:graphicFrameLocks xmlns:a="http://schemas.openxmlformats.org/drawingml/2006/main" noChangeAspect="1"/>
@@ -2975,7 +3560,7 @@
                   <pic:spPr>
                     <a:xfrm>
                       <a:off x="0" y="0"/>
-                      <a:ext cx="5959356" cy="3696020"/>
+                      <a:ext cx="4793706" cy="2973078"/>
                     </a:xfrm>
                     <a:prstGeom prst="rect">
                       <a:avLst/>
@@ -2993,7 +3578,19 @@
         <w:ind w:left="720"/>
       </w:pPr>
       <w:r>
-        <w:t xml:space="preserve">The battery is modelled by a large capacitor – CBAT – whose initial voltage is set to 15 V. The battery voltage is sent through a buffer to isolate the signal from the rest of the circuit (RL, representing the circuit load), which is the input of a voltage divider providing the correct maximum output rated for the MCU’s ADC. VADC will feed into the ADC of the MCU in the final implementation. </w:t>
+        <w:t xml:space="preserve">The battery is modelled by a large capacitor – CBAT – whose initial voltage is set to 15 V. The battery voltage is sent through a buffer to isolate the signal from the rest of the circuit (RL, representing the circuit load), which is the input of a voltage divider providing the correct maximum output rated for the MCU’s ADC. VADC will feed into </w:t>
+      </w:r>
+      <w:r>
+        <w:t xml:space="preserve">one of the 12 input pins of the </w:t>
+      </w:r>
+      <w:r>
+        <w:t xml:space="preserve">ADC of the MCU in the </w:t>
+      </w:r>
+      <w:r>
+        <w:t xml:space="preserve">realistic </w:t>
+      </w:r>
+      <w:r>
+        <w:t xml:space="preserve">implementation. </w:t>
       </w:r>
     </w:p>
     <w:p>
@@ -3007,6 +3604,7 @@
         <w:rPr>
           <w:noProof/>
         </w:rPr>
+        <w:lastRenderedPageBreak/>
         <w:drawing>
           <wp:anchor distT="0" distB="0" distL="114300" distR="114300" simplePos="0" relativeHeight="251661312" behindDoc="1" locked="0" layoutInCell="1" allowOverlap="1" wp14:anchorId="0C754FFB" wp14:editId="6ECB73A5">
             <wp:simplePos x="0" y="0"/>
@@ -3072,7 +3670,19 @@
         </w:drawing>
       </w:r>
       <w:r>
-        <w:t xml:space="preserve">Due to the modelling of the external circuit as a large circuit, the battery’s voltage will drop exponentially over time (since the current drawn by the op-amp buffer is negligible). The lifetime of this battery is </w:t>
+        <w:t xml:space="preserve">Due to the modelling of the external </w:t>
+      </w:r>
+      <w:r>
+        <w:t>load</w:t>
+      </w:r>
+      <w:r>
+        <w:t xml:space="preserve"> as a large </w:t>
+      </w:r>
+      <w:r>
+        <w:t>resistor</w:t>
+      </w:r>
+      <w:r>
+        <w:t xml:space="preserve">, the battery’s voltage will drop exponentially over time (since the current drawn by the op-amp buffer is negligible). The lifetime of this battery is </w:t>
       </w:r>
       <m:oMath>
         <m:r>
@@ -3234,14 +3844,35 @@
         <w:ind w:left="720"/>
       </w:pPr>
       <w:r>
-        <w:t xml:space="preserve">As shown the battery, in this configuration, retains at least 50% of its charge for </w:t>
-      </w:r>
-      <w:r>
-        <w:t xml:space="preserve">5.6k s = 1.5 h, which is exponentially decrease with the lifetime as stated above. The current drawn from the battery is negligible, and the current drawn in the voltage divider circuit is of the order of uA, which is also </w:t>
-      </w:r>
-      <w:r>
-        <w:lastRenderedPageBreak/>
-        <w:t xml:space="preserve">satisfactory. In this example the initial voltage read by the ADC would be 2.5 V – indicating to the MCU the battery is at 15 V charge. </w:t>
+        <w:t>As shown</w:t>
+      </w:r>
+      <w:r>
+        <w:t>,</w:t>
+      </w:r>
+      <w:r>
+        <w:t xml:space="preserve"> the battery, in this configuration, retains at least 50% of its charge for </w:t>
+      </w:r>
+      <w:r>
+        <w:t>5.6</w:t>
+      </w:r>
+      <w:r>
+        <w:t xml:space="preserve"> </w:t>
+      </w:r>
+      <w:proofErr w:type="spellStart"/>
+      <w:r>
+        <w:t>ks</w:t>
+      </w:r>
+      <w:proofErr w:type="spellEnd"/>
+      <w:r>
+        <w:t xml:space="preserve"> = 1.5 h, which is exponentially decrease with the lifetime as stated above. The current drawn from the battery is negligible, and the current drawn in the voltage divider circuit is of the order of </w:t>
+      </w:r>
+      <w:proofErr w:type="spellStart"/>
+      <w:r>
+        <w:t>uA</w:t>
+      </w:r>
+      <w:proofErr w:type="spellEnd"/>
+      <w:r>
+        <w:t xml:space="preserve">, which is also satisfactory. In this example the initial voltage read by the ADC would be 2.5 V – indicating to the MCU the battery is at 15 V charge. </w:t>
       </w:r>
     </w:p>
     <w:p>
@@ -3272,15 +3903,16 @@
     <w:p>
       <w:pPr>
         <w:ind w:left="720"/>
+        <w:jc w:val="center"/>
       </w:pPr>
       <w:r>
         <w:rPr>
           <w:noProof/>
         </w:rPr>
         <w:drawing>
-          <wp:inline distT="0" distB="0" distL="0" distR="0" wp14:anchorId="59E552DD" wp14:editId="56F422D9">
-            <wp:extent cx="5844540" cy="3156122"/>
-            <wp:effectExtent l="0" t="0" r="3810" b="6350"/>
+          <wp:inline distT="0" distB="0" distL="0" distR="0" wp14:anchorId="59E552DD" wp14:editId="347595E8">
+            <wp:extent cx="4793673" cy="2588641"/>
+            <wp:effectExtent l="0" t="0" r="6985" b="2540"/>
             <wp:docPr id="1" name="Picture 1"/>
             <wp:cNvGraphicFramePr>
               <a:graphicFrameLocks xmlns:a="http://schemas.openxmlformats.org/drawingml/2006/main" noChangeAspect="1"/>
@@ -3301,7 +3933,7 @@
                   <pic:spPr>
                     <a:xfrm>
                       <a:off x="0" y="0"/>
-                      <a:ext cx="5849327" cy="3158707"/>
+                      <a:ext cx="4801129" cy="2592668"/>
                     </a:xfrm>
                     <a:prstGeom prst="rect">
                       <a:avLst/>
@@ -3322,6 +3954,7 @@
         <w:rPr>
           <w:noProof/>
         </w:rPr>
+        <w:lastRenderedPageBreak/>
         <w:drawing>
           <wp:anchor distT="0" distB="0" distL="114300" distR="114300" simplePos="0" relativeHeight="251660288" behindDoc="1" locked="0" layoutInCell="1" allowOverlap="1" wp14:anchorId="4DD0E8F8" wp14:editId="53FDC484">
             <wp:simplePos x="0" y="0"/>
@@ -3468,13 +4101,8 @@
       <w:r>
         <w:t xml:space="preserve">D0, </w:t>
       </w:r>
-      <w:proofErr w:type="gramStart"/>
-      <w:r>
-        <w:t>D[</w:t>
-      </w:r>
-      <w:proofErr w:type="gramEnd"/>
-      <w:r>
-        <w:t xml:space="preserve">4..7] are </w:t>
+      <w:r>
+        <w:t xml:space="preserve">D[4..7] are </w:t>
       </w:r>
       <w:r>
         <w:t>connected to a digital pattern generator to simulate the GPIO pins of the MCU. Below is a screenshot of the initialization process sent from the digital pattern generator as measured by the digital logic analyzer:</w:t>
@@ -3490,93 +4118,76 @@
         <w:ind w:left="720"/>
       </w:pPr>
       <w:r>
+        <w:t>The pattern boxed in white represents the initialization procedure, the pattern in red represents changing the memory address of the LCD’s DDRAM where character data is written to, and the orange boxes show character data that is written to the LCD.</w:t>
+      </w:r>
+    </w:p>
+    <w:p>
+      <w:pPr>
+        <w:ind w:left="720"/>
+      </w:pPr>
+      <w:r>
+        <w:t xml:space="preserve">For each command, the input pins are latched to their desired configuration and the enable (E) signal is pulsed. This latches the internal circuitry of the LCD to whatever is connected to the input pins. The initialization procedure above sets the font, the cursor to blink at </w:t>
+      </w:r>
+      <w:r>
+        <w:t>DDRAM position 0 and turns on the LCD display. All of the commands in the initialization set RS, RW as low.</w:t>
+      </w:r>
+    </w:p>
+    <w:p>
+      <w:pPr>
+        <w:ind w:left="720"/>
+      </w:pPr>
+      <w:r>
+        <w:t xml:space="preserve">The characters L-A-B are then written to the LCD. Each letter is written via 2-4 bit write operations, where RW is set to 1 (for writing). </w:t>
+      </w:r>
+    </w:p>
+    <w:p>
+      <w:pPr>
+        <w:ind w:left="720"/>
+      </w:pPr>
+      <w:r>
+        <w:t>The address of 0x05 is then sent to the address counter in 2-4 bit operations where D7 is high and RS, RW are low</w:t>
+      </w:r>
+      <w:r>
+        <w:t>, indicating a DDRAM address is being sent to the LCD</w:t>
+      </w:r>
+      <w:r>
+        <w:t xml:space="preserve">. In the 4-bit write operations the first 4 bits are D[4..7] and represent the MSB and the second 4-bits are D[0..3] and represent the LSB. The address is 7 bits long, and is in the order of D6-D0 (D[3..0] are the 4 bits sent in the second command). </w:t>
+      </w:r>
+    </w:p>
+    <w:p>
+      <w:pPr>
+        <w:ind w:left="720"/>
+      </w:pPr>
+      <w:r>
+        <w:t xml:space="preserve">The same write operation occurs to write G,R,O,U,P, and shift to address 0x0A, then write #, : and shift to address 0x0E to write the numbers 9, 0. The result of the above is shown below, where the </w:t>
+      </w:r>
+      <w:r>
+        <w:t>desired</w:t>
+      </w:r>
+      <w:r>
+        <w:t xml:space="preserve"> data is displayed.</w:t>
+      </w:r>
+    </w:p>
+    <w:p>
+      <w:pPr>
+        <w:ind w:left="720"/>
+      </w:pPr>
+      <w:r>
+        <w:rPr>
+          <w:highlight w:val="yellow"/>
+        </w:rPr>
+        <w:t>The LCD is sent data at a rate of __ which is approximately on __ the clock speed to the STM32.</w:t>
+      </w:r>
+    </w:p>
+    <w:p>
+      <w:pPr>
+        <w:ind w:left="720"/>
+      </w:pPr>
+      <w:r>
+        <w:rPr>
+          <w:noProof/>
+        </w:rPr>
         <w:lastRenderedPageBreak/>
-        <w:t>The pattern boxed in white represents the initialization procedure, the pattern in red represents changing the memory address of the LCD’s DDRAM where character data is written to, and the orange boxes show character data that is written to the LCD.</w:t>
-      </w:r>
-    </w:p>
-    <w:p>
-      <w:pPr>
-        <w:ind w:left="720"/>
-      </w:pPr>
-      <w:r>
-        <w:t xml:space="preserve">For each command, the input pins are latched to their desired configuration and the enable (E) signal is pulsed. This latches the internal circuitry of the LCD to whatever is connected to the input pins. The initialization procedure above sets the font, the cursor to blink at </w:t>
-      </w:r>
-      <w:r>
-        <w:t xml:space="preserve">DDRAM position 0 and turns on the LCD display. </w:t>
-      </w:r>
-      <w:proofErr w:type="gramStart"/>
-      <w:r>
-        <w:t>All of</w:t>
-      </w:r>
-      <w:proofErr w:type="gramEnd"/>
-      <w:r>
-        <w:t xml:space="preserve"> the commands in the initialization set RS, RW as low.</w:t>
-      </w:r>
-    </w:p>
-    <w:p>
-      <w:pPr>
-        <w:ind w:left="720"/>
-      </w:pPr>
-      <w:r>
-        <w:t xml:space="preserve">The characters L-A-B are then written to the LCD. Each letter is written via 2-4 bit write operations, where RW is set to 1 (for writing). </w:t>
-      </w:r>
-    </w:p>
-    <w:p>
-      <w:pPr>
-        <w:ind w:left="720"/>
-      </w:pPr>
-      <w:r>
-        <w:t xml:space="preserve">The address of 0x05 is then sent to the address counter in </w:t>
-      </w:r>
-      <w:proofErr w:type="gramStart"/>
-      <w:r>
-        <w:t>2-4 bit</w:t>
-      </w:r>
-      <w:proofErr w:type="gramEnd"/>
-      <w:r>
-        <w:t xml:space="preserve"> operations where D7 is high and RS, RW are low. In the 4-bit write operations the first 4 bits are </w:t>
-      </w:r>
-      <w:proofErr w:type="gramStart"/>
-      <w:r>
-        <w:t>D[</w:t>
-      </w:r>
-      <w:proofErr w:type="gramEnd"/>
-      <w:r>
-        <w:t>4..7] and represent the MSB and the second 4-bits are D[0..3] and represent the LSB. The address is 7 bits long, and is in the order of D6-D0 (</w:t>
-      </w:r>
-      <w:proofErr w:type="gramStart"/>
-      <w:r>
-        <w:t>D[</w:t>
-      </w:r>
-      <w:proofErr w:type="gramEnd"/>
-      <w:r>
-        <w:t xml:space="preserve">3..0] are the 4 bits sent in the second command). </w:t>
-      </w:r>
-    </w:p>
-    <w:p>
-      <w:pPr>
-        <w:ind w:left="720"/>
-      </w:pPr>
-      <w:r>
-        <w:t xml:space="preserve">The same write operation occurs to write </w:t>
-      </w:r>
-      <w:proofErr w:type="gramStart"/>
-      <w:r>
-        <w:t>G,R</w:t>
-      </w:r>
-      <w:proofErr w:type="gramEnd"/>
-      <w:r>
-        <w:t>,O,U,P, and shift to address 0x0A, then write #, : and shift to address 0x0E to write the numbers 9, 0. The result of the above is shown below, where the correct data is displayed.</w:t>
-      </w:r>
-    </w:p>
-    <w:p>
-      <w:pPr>
-        <w:ind w:left="720"/>
-      </w:pPr>
-      <w:r>
-        <w:rPr>
-          <w:noProof/>
-        </w:rPr>
         <w:drawing>
           <wp:inline distT="0" distB="0" distL="0" distR="0" wp14:anchorId="0E10F4F7" wp14:editId="04B55345">
             <wp:extent cx="5913120" cy="3102431"/>
@@ -3618,21 +4229,6 @@
       <w:pPr>
         <w:pStyle w:val="Heading2"/>
       </w:pPr>
-    </w:p>
-    <w:p>
-      <w:pPr>
-        <w:pStyle w:val="Heading2"/>
-      </w:pPr>
-    </w:p>
-    <w:p>
-      <w:pPr>
-        <w:pStyle w:val="Heading2"/>
-      </w:pPr>
-    </w:p>
-    <w:p>
-      <w:pPr>
-        <w:pStyle w:val="Heading2"/>
-      </w:pPr>
       <w:r>
         <w:t>Device 4– Switch</w:t>
       </w:r>
@@ -3641,24 +4237,30 @@
       <w:pPr>
         <w:ind w:left="720"/>
       </w:pPr>
+      <w:r>
+        <w:t xml:space="preserve">The switches will be used as an on/off button and they will also be used to switch the mode of operation between Locked or Run Mode. The circuit below shows us the switch in the </w:t>
+      </w:r>
+      <w:r>
+        <w:t>open</w:t>
+      </w:r>
+      <w:r>
+        <w:t xml:space="preserve"> position</w:t>
+      </w:r>
+      <w:r>
+        <w:t>, hence, current does not flow through the LED and it is not shining</w:t>
+      </w:r>
+      <w:r>
+        <w:t>.</w:t>
+      </w:r>
     </w:p>
     <w:p>
       <w:pPr>
         <w:ind w:left="720"/>
       </w:pPr>
       <w:r>
-        <w:t>The switches will be used as an on/off button and they will also be used to switch the mode of operation between Locked or Run Mode. The circuit below shows us the switch in the off position which is why we do not see the LED light on.</w:t>
-      </w:r>
-    </w:p>
-    <w:p>
-      <w:pPr>
-        <w:ind w:left="720"/>
-      </w:pPr>
-      <w:r>
         <w:rPr>
           <w:noProof/>
         </w:rPr>
-        <w:lastRenderedPageBreak/>
         <w:drawing>
           <wp:inline distT="0" distB="0" distL="0" distR="0" wp14:anchorId="3BE78C54" wp14:editId="3CFF465C">
             <wp:extent cx="5943600" cy="2924175"/>
@@ -3716,7 +4318,31 @@
         <w:rPr>
           <w:rFonts w:eastAsia="Times New Roman" w:cs="Times New Roman"/>
         </w:rPr>
-        <w:t>The circuit below shows the switch in the on position and therefore we can see the LED light glowing red (on).</w:t>
+        <w:t xml:space="preserve">The circuit below shows the switch in the </w:t>
+      </w:r>
+      <w:r>
+        <w:rPr>
+          <w:rFonts w:eastAsia="Times New Roman" w:cs="Times New Roman"/>
+        </w:rPr>
+        <w:t>closed</w:t>
+      </w:r>
+      <w:r>
+        <w:rPr>
+          <w:rFonts w:eastAsia="Times New Roman" w:cs="Times New Roman"/>
+        </w:rPr>
+        <w:t xml:space="preserve"> position </w:t>
+      </w:r>
+      <w:r>
+        <w:rPr>
+          <w:rFonts w:eastAsia="Times New Roman" w:cs="Times New Roman"/>
+        </w:rPr>
+        <w:t>allowing current to flow through the LED, causing it to shine</w:t>
+      </w:r>
+      <w:r>
+        <w:rPr>
+          <w:rFonts w:eastAsia="Times New Roman" w:cs="Times New Roman"/>
+        </w:rPr>
+        <w:t>.</w:t>
       </w:r>
     </w:p>
     <w:p>
@@ -3730,6 +4356,7 @@
         <w:rPr>
           <w:noProof/>
         </w:rPr>
+        <w:lastRenderedPageBreak/>
         <w:drawing>
           <wp:inline distT="0" distB="0" distL="0" distR="0" wp14:anchorId="283B1B14" wp14:editId="7E8A9811">
             <wp:extent cx="5943600" cy="2724150"/>
@@ -3786,18 +4413,42 @@
       <w:r>
         <w:rPr>
           <w:rFonts w:eastAsia="Times New Roman" w:cs="Times New Roman"/>
-        </w:rPr>
-        <w:t>Using the switches and</w:t>
+          <w:highlight w:val="yellow"/>
+        </w:rPr>
+        <w:t>As the switches change states</w:t>
       </w:r>
       <w:r>
         <w:rPr>
           <w:rFonts w:eastAsia="Times New Roman" w:cs="Times New Roman"/>
-        </w:rPr>
-        <w:t xml:space="preserve"> switching between on/off fluctuates the voltage</w:t>
+          <w:highlight w:val="yellow"/>
+        </w:rPr>
+        <w:t xml:space="preserve"> between </w:t>
       </w:r>
       <w:r>
         <w:rPr>
           <w:rFonts w:eastAsia="Times New Roman" w:cs="Times New Roman"/>
+          <w:highlight w:val="yellow"/>
+        </w:rPr>
+        <w:t>open</w:t>
+      </w:r>
+      <w:r>
+        <w:rPr>
+          <w:rFonts w:eastAsia="Times New Roman" w:cs="Times New Roman"/>
+          <w:highlight w:val="yellow"/>
+        </w:rPr>
+        <w:t>/</w:t>
+      </w:r>
+      <w:r>
+        <w:rPr>
+          <w:rFonts w:eastAsia="Times New Roman" w:cs="Times New Roman"/>
+          <w:highlight w:val="yellow"/>
+        </w:rPr>
+        <w:t>closed, the voltage of the LED changes in turn,</w:t>
+      </w:r>
+      <w:r>
+        <w:rPr>
+          <w:rFonts w:eastAsia="Times New Roman" w:cs="Times New Roman"/>
+          <w:highlight w:val="yellow"/>
         </w:rPr>
         <w:t xml:space="preserve"> which is confirmed by using an oscilloscope.</w:t>
       </w:r>
@@ -3810,66 +4461,85 @@
     </w:p>
     <w:p>
       <w:pPr>
+        <w:pStyle w:val="Heading2"/>
+      </w:pPr>
+      <w:r>
+        <w:t xml:space="preserve">Device 5– </w:t>
+      </w:r>
+      <w:r>
+        <w:t>Potentiometer</w:t>
+      </w:r>
+    </w:p>
+    <w:p>
+      <w:pPr>
         <w:ind w:left="720"/>
+      </w:pPr>
+      <w:r>
         <w:rPr>
           <w:rFonts w:eastAsia="Times New Roman" w:cs="Times New Roman"/>
         </w:rPr>
-      </w:pPr>
+        <w:t xml:space="preserve">Potentiometer </w:t>
+      </w:r>
       <w:r>
         <w:rPr>
           <w:rFonts w:eastAsia="Times New Roman" w:cs="Times New Roman"/>
         </w:rPr>
+        <w:t>allows for a</w:t>
+      </w:r>
+      <w:r>
+        <w:rPr>
+          <w:rFonts w:eastAsia="Times New Roman" w:cs="Times New Roman"/>
+        </w:rPr>
+        <w:t xml:space="preserve"> change </w:t>
+      </w:r>
+      <w:r>
+        <w:rPr>
+          <w:rFonts w:eastAsia="Times New Roman" w:cs="Times New Roman"/>
+        </w:rPr>
+        <w:t xml:space="preserve">in </w:t>
+      </w:r>
+      <w:r>
+        <w:rPr>
+          <w:rFonts w:eastAsia="Times New Roman" w:cs="Times New Roman"/>
+        </w:rPr>
+        <w:t xml:space="preserve">resistance which </w:t>
+      </w:r>
+      <w:r>
+        <w:rPr>
+          <w:rFonts w:eastAsia="Times New Roman" w:cs="Times New Roman"/>
+        </w:rPr>
+        <w:t>corresponds to a change in voltage in a voltage divider</w:t>
+      </w:r>
+      <w:r>
+        <w:rPr>
+          <w:rFonts w:eastAsia="Times New Roman" w:cs="Times New Roman"/>
+        </w:rPr>
+        <w:t>.</w:t>
+      </w:r>
+      <w:r>
+        <w:rPr>
+          <w:rFonts w:eastAsia="Times New Roman" w:cs="Times New Roman"/>
+        </w:rPr>
         <w:t xml:space="preserve"> </w:t>
       </w:r>
-    </w:p>
-    <w:p>
-      <w:pPr>
-        <w:pStyle w:val="Heading2"/>
-      </w:pPr>
-      <w:r>
-        <w:t xml:space="preserve">Device 5– </w:t>
-      </w:r>
-      <w:r>
-        <w:t>Potentiometer</w:t>
+      <w:r>
+        <w:t xml:space="preserve">The potentiometer will act as a user input to the control system that determines the speed and direction that the wheelchair must go. We see below a circuit where the potentiometer is set to its lowest setting and </w:t>
+      </w:r>
+      <w:r>
+        <w:t>it is seen that there is no current flowing through the LED.</w:t>
       </w:r>
     </w:p>
     <w:p>
       <w:pPr>
         <w:ind w:left="720"/>
-      </w:pPr>
-    </w:p>
-    <w:p>
-      <w:pPr>
-        <w:ind w:left="720"/>
-      </w:pPr>
-      <w:r>
         <w:rPr>
           <w:rFonts w:eastAsia="Times New Roman" w:cs="Times New Roman"/>
         </w:rPr>
-        <w:t>Potentiometer lets us change resistance which ultimately lets us see a change in voltage while working with the circuit.</w:t>
-      </w:r>
-      <w:r>
-        <w:rPr>
-          <w:rFonts w:eastAsia="Times New Roman" w:cs="Times New Roman"/>
-        </w:rPr>
-        <w:t xml:space="preserve"> </w:t>
-      </w:r>
-      <w:r>
-        <w:t>The potentiometer will act as a user input to the control system that determines the speed and direction that the wheelchair must go. We see below a circuit where the potentiometer is set to its lowest setting and we can see that the LED is not switched on.</w:t>
-      </w:r>
-    </w:p>
-    <w:p>
-      <w:pPr>
-        <w:ind w:left="720"/>
-        <w:rPr>
-          <w:rFonts w:eastAsia="Times New Roman" w:cs="Times New Roman"/>
-        </w:rPr>
       </w:pPr>
       <w:r>
         <w:rPr>
           <w:noProof/>
         </w:rPr>
-        <w:lastRenderedPageBreak/>
         <w:drawing>
           <wp:inline distT="0" distB="0" distL="0" distR="0" wp14:anchorId="25F8C128" wp14:editId="5316F478">
             <wp:extent cx="5943600" cy="2708275"/>
@@ -3913,7 +4583,10 @@
         </w:rPr>
       </w:pPr>
       <w:r>
-        <w:t>Now we see below a circuit where the potentiometer is set to its highest setting and we can see that the LED is now on.</w:t>
+        <w:t>Now we see below a circuit where the potentiometer is set to its highest setting and we can see that the LED is now on</w:t>
+      </w:r>
+      <w:r>
+        <w:t xml:space="preserve">, making the path of least resistance through the LED to ground – instead of through the resistor. </w:t>
       </w:r>
     </w:p>
     <w:p>
@@ -3930,6 +4603,7 @@
         <w:rPr>
           <w:noProof/>
         </w:rPr>
+        <w:lastRenderedPageBreak/>
         <w:drawing>
           <wp:inline distT="0" distB="0" distL="0" distR="0" wp14:anchorId="32AD90BD" wp14:editId="479660C7">
             <wp:extent cx="5943600" cy="2727960"/>
@@ -3976,64 +4650,46 @@
         <w:rPr>
           <w:rFonts w:eastAsia="Times New Roman" w:cs="Times New Roman"/>
         </w:rPr>
-        <w:t xml:space="preserve">With </w:t>
-      </w:r>
-      <w:proofErr w:type="gramStart"/>
-      <w:r>
-        <w:rPr>
-          <w:rFonts w:eastAsia="Times New Roman" w:cs="Times New Roman"/>
-        </w:rPr>
-        <w:t>both of these</w:t>
-      </w:r>
-      <w:proofErr w:type="gramEnd"/>
-      <w:r>
-        <w:rPr>
-          <w:rFonts w:eastAsia="Times New Roman" w:cs="Times New Roman"/>
-        </w:rPr>
-        <w:t xml:space="preserve"> settings on the circuit, a reading on the oscilloscope c</w:t>
-      </w:r>
-      <w:r>
-        <w:rPr>
-          <w:rFonts w:eastAsia="Times New Roman" w:cs="Times New Roman"/>
-        </w:rPr>
-        <w:t>onfirms our theory that when resistance is increased the voltage goes down and vice versa.</w:t>
+        <w:t>The maximum setting of the voltage divider is __ and __, as described in part 2.</w:t>
+      </w:r>
+    </w:p>
+    <w:p>
+      <w:pPr>
+        <w:pStyle w:val="Heading2"/>
+      </w:pPr>
+      <w:r>
+        <w:t>Device 6– LED</w:t>
       </w:r>
     </w:p>
     <w:p>
       <w:pPr>
         <w:ind w:left="720"/>
       </w:pPr>
-    </w:p>
-    <w:p>
-      <w:pPr>
-        <w:pStyle w:val="Heading2"/>
-      </w:pPr>
-      <w:r>
-        <w:t>Device 6– LED</w:t>
-      </w:r>
-    </w:p>
-    <w:p/>
+      <w:r>
+        <w:t xml:space="preserve">The LEDs are used as user outputs to </w:t>
+      </w:r>
+      <w:r>
+        <w:t>convey information about the state of the wheelchair controller and charge of the battery</w:t>
+      </w:r>
+      <w:r>
+        <w:t xml:space="preserve">. There is one LED that is either on or off depending on the mode of the wheelchair. It is on (green) when the wheelchair is in the ‘run’ mode. There are also a set of LEDs to convey battery level and they can be green, yellow, orange or flashing red all is decreasing order of battery level left in the controller. The circuit below shows an LED connected </w:t>
+      </w:r>
+      <w:r>
+        <w:t>via a resistor to a 5 V power source, where a transistor is used as a switch controlling whether current flows through it (i.e., it shines).</w:t>
+      </w:r>
+    </w:p>
     <w:p>
       <w:pPr>
         <w:ind w:left="720"/>
       </w:pPr>
       <w:r>
-        <w:t>The LEDs are used as user outputs to convey import information. There is one LED that is either on or off depending on the mode of the wheelchair. It is on (green) when the wheelchair is in the ‘run’ mode. There are also a set of LEDs to convey battery level and they can be green, yellow, orange or flashing red all is decreasing order of battery level left in the controller. The circuit below shows an LED connected (as per guidelines posted on LEARN).</w:t>
-      </w:r>
-    </w:p>
-    <w:p>
-      <w:pPr>
-        <w:ind w:left="720"/>
-      </w:pPr>
-      <w:r>
         <w:rPr>
           <w:noProof/>
         </w:rPr>
-        <w:lastRenderedPageBreak/>
         <w:drawing>
-          <wp:inline distT="0" distB="0" distL="0" distR="0" wp14:anchorId="6F0B7C05" wp14:editId="26A1C1D5">
-            <wp:extent cx="3162300" cy="4695825"/>
-            <wp:effectExtent l="0" t="0" r="0" b="9525"/>
+          <wp:inline distT="0" distB="0" distL="0" distR="0" wp14:anchorId="6F0B7C05" wp14:editId="7EF63BF0">
+            <wp:extent cx="1967346" cy="2840182"/>
+            <wp:effectExtent l="0" t="0" r="0" b="0"/>
             <wp:docPr id="10" name="Picture 10"/>
             <wp:cNvGraphicFramePr/>
             <a:graphic xmlns:a="http://schemas.openxmlformats.org/drawingml/2006/main">
@@ -4059,7 +4715,7 @@
                   <pic:spPr bwMode="auto">
                     <a:xfrm>
                       <a:off x="0" y="0"/>
-                      <a:ext cx="3162300" cy="4695825"/>
+                      <a:ext cx="1999402" cy="2886460"/>
                     </a:xfrm>
                     <a:prstGeom prst="rect">
                       <a:avLst/>
@@ -4080,46 +4736,12 @@
       <w:pPr>
         <w:ind w:left="720"/>
       </w:pPr>
-    </w:p>
-    <w:p>
-      <w:pPr>
-        <w:ind w:left="720"/>
-      </w:pPr>
-    </w:p>
-    <w:p>
-      <w:pPr>
-        <w:ind w:left="720"/>
-      </w:pPr>
-    </w:p>
-    <w:p>
-      <w:pPr>
-        <w:ind w:left="720"/>
-      </w:pPr>
-    </w:p>
-    <w:p>
-      <w:pPr>
-        <w:ind w:left="720"/>
-      </w:pPr>
-    </w:p>
-    <w:p>
-      <w:pPr>
-        <w:ind w:left="720"/>
-      </w:pPr>
-    </w:p>
-    <w:p>
-      <w:pPr>
-        <w:ind w:left="720"/>
-      </w:pPr>
-    </w:p>
-    <w:p>
-      <w:pPr>
-        <w:ind w:left="720"/>
-      </w:pPr>
-    </w:p>
-    <w:p>
-      <w:pPr>
-        <w:ind w:left="720"/>
-      </w:pPr>
+      <w:r>
+        <w:rPr>
+          <w:highlight w:val="yellow"/>
+        </w:rPr>
+        <w:t>I-V curves</w:t>
+      </w:r>
     </w:p>
     <w:p/>
     <w:p/>
@@ -7649,7 +8271,6 @@
     <w:rsid w:val="004171FC"/>
     <w:rsid w:val="00431E0A"/>
     <w:rsid w:val="004874D0"/>
-    <w:rsid w:val="004B750F"/>
     <w:rsid w:val="0051436C"/>
     <w:rsid w:val="00586453"/>
     <w:rsid w:val="005B7B9C"/>
@@ -7664,6 +8285,8 @@
     <w:rsid w:val="00974099"/>
     <w:rsid w:val="00980A7D"/>
     <w:rsid w:val="009B1A1F"/>
+    <w:rsid w:val="00A015DD"/>
+    <w:rsid w:val="00A068A7"/>
     <w:rsid w:val="00A43167"/>
     <w:rsid w:val="00A45D14"/>
     <w:rsid w:val="00AA29AD"/>
@@ -7673,6 +8296,7 @@
     <w:rsid w:val="00B62E10"/>
     <w:rsid w:val="00B765F8"/>
     <w:rsid w:val="00B9419D"/>
+    <w:rsid w:val="00BD469F"/>
     <w:rsid w:val="00C32368"/>
     <w:rsid w:val="00D03266"/>
     <w:rsid w:val="00D45F7C"/>
@@ -7680,7 +8304,6 @@
     <w:rsid w:val="00E25450"/>
     <w:rsid w:val="00E5563E"/>
     <w:rsid w:val="00E60FBD"/>
-    <w:rsid w:val="00E83EE6"/>
     <w:rsid w:val="00ED4FC2"/>
     <w:rsid w:val="00F461B5"/>
     <w:rsid w:val="00FE7079"/>
@@ -8137,7 +8760,7 @@
     <w:basedOn w:val="DefaultParagraphFont"/>
     <w:uiPriority w:val="99"/>
     <w:semiHidden/>
-    <w:rsid w:val="005C7FC4"/>
+    <w:rsid w:val="00A015DD"/>
     <w:rPr>
       <w:color w:val="808080"/>
     </w:rPr>

</xml_diff>